<commit_message>
edits to report and presentation
</commit_message>
<xml_diff>
--- a/Final_Project_Report.docx
+++ b/Final_Project_Report.docx
@@ -133,7 +133,7 @@
           <w:iCs w:val="0"/>
         </w:rPr>
       </w:pPr>
-      <w:bookmarkStart w:id="0" w:name="_Toc182856494"/>
+      <w:bookmarkStart w:id="0" w:name="_Toc182856886"/>
       <w:r>
         <w:rPr>
           <w:iCs w:val="0"/>
@@ -168,7 +168,7 @@
       <w:r>
         <w:fldChar w:fldCharType="separate"/>
       </w:r>
-      <w:hyperlink w:anchor="_Toc182856494" w:history="1">
+      <w:hyperlink w:anchor="_Toc182856886" w:history="1">
         <w:r>
           <w:rPr>
             <w:rStyle w:val="Hyperlink"/>
@@ -195,7 +195,7 @@
             <w:noProof/>
             <w:webHidden/>
           </w:rPr>
-          <w:instrText xml:space="preserve"> PAGEREF _Toc182856494 \h </w:instrText>
+          <w:instrText xml:space="preserve"> PAGEREF _Toc182856886 \h </w:instrText>
         </w:r>
         <w:r>
           <w:rPr>
@@ -243,7 +243,7 @@
           <w14:ligatures w14:val="standardContextual"/>
         </w:rPr>
       </w:pPr>
-      <w:hyperlink w:anchor="_Toc182856495" w:history="1">
+      <w:hyperlink w:anchor="_Toc182856887" w:history="1">
         <w:r>
           <w:rPr>
             <w:rStyle w:val="Hyperlink"/>
@@ -270,7 +270,7 @@
             <w:noProof/>
             <w:webHidden/>
           </w:rPr>
-          <w:instrText xml:space="preserve"> PAGEREF _Toc182856495 \h </w:instrText>
+          <w:instrText xml:space="preserve"> PAGEREF _Toc182856887 \h </w:instrText>
         </w:r>
         <w:r>
           <w:rPr>
@@ -315,7 +315,7 @@
           <w14:ligatures w14:val="standardContextual"/>
         </w:rPr>
       </w:pPr>
-      <w:hyperlink w:anchor="_Toc182856496" w:history="1">
+      <w:hyperlink w:anchor="_Toc182856888" w:history="1">
         <w:r>
           <w:rPr>
             <w:rStyle w:val="Hyperlink"/>
@@ -342,7 +342,7 @@
             <w:noProof/>
             <w:webHidden/>
           </w:rPr>
-          <w:instrText xml:space="preserve"> PAGEREF _Toc182856496 \h </w:instrText>
+          <w:instrText xml:space="preserve"> PAGEREF _Toc182856888 \h </w:instrText>
         </w:r>
         <w:r>
           <w:rPr>
@@ -387,13 +387,13 @@
           <w14:ligatures w14:val="standardContextual"/>
         </w:rPr>
       </w:pPr>
-      <w:hyperlink w:anchor="_Toc182856497" w:history="1">
+      <w:hyperlink w:anchor="_Toc182856889" w:history="1">
         <w:r>
           <w:rPr>
             <w:rStyle w:val="Hyperlink"/>
             <w:noProof/>
           </w:rPr>
-          <w:t>Can a multilinear regression model predict site-specific anemometer data even better?</w:t>
+          <w:t>Can a multilinear regression model trained on forecast data predict site-specific anemometer data even better?</w:t>
         </w:r>
         <w:r>
           <w:rPr>
@@ -414,7 +414,7 @@
             <w:noProof/>
             <w:webHidden/>
           </w:rPr>
-          <w:instrText xml:space="preserve"> PAGEREF _Toc182856497 \h </w:instrText>
+          <w:instrText xml:space="preserve"> PAGEREF _Toc182856889 \h </w:instrText>
         </w:r>
         <w:r>
           <w:rPr>
@@ -462,7 +462,7 @@
           <w14:ligatures w14:val="standardContextual"/>
         </w:rPr>
       </w:pPr>
-      <w:hyperlink w:anchor="_Toc182856498" w:history="1">
+      <w:hyperlink w:anchor="_Toc182856890" w:history="1">
         <w:r>
           <w:rPr>
             <w:rStyle w:val="Hyperlink"/>
@@ -489,7 +489,7 @@
             <w:noProof/>
             <w:webHidden/>
           </w:rPr>
-          <w:instrText xml:space="preserve"> PAGEREF _Toc182856498 \h </w:instrText>
+          <w:instrText xml:space="preserve"> PAGEREF _Toc182856890 \h </w:instrText>
         </w:r>
         <w:r>
           <w:rPr>
@@ -534,7 +534,7 @@
           <w14:ligatures w14:val="standardContextual"/>
         </w:rPr>
       </w:pPr>
-      <w:hyperlink w:anchor="_Toc182856499" w:history="1">
+      <w:hyperlink w:anchor="_Toc182856891" w:history="1">
         <w:r>
           <w:rPr>
             <w:rStyle w:val="Hyperlink"/>
@@ -561,7 +561,7 @@
             <w:noProof/>
             <w:webHidden/>
           </w:rPr>
-          <w:instrText xml:space="preserve"> PAGEREF _Toc182856499 \h </w:instrText>
+          <w:instrText xml:space="preserve"> PAGEREF _Toc182856891 \h </w:instrText>
         </w:r>
         <w:r>
           <w:rPr>
@@ -606,7 +606,7 @@
           <w14:ligatures w14:val="standardContextual"/>
         </w:rPr>
       </w:pPr>
-      <w:hyperlink w:anchor="_Toc182856500" w:history="1">
+      <w:hyperlink w:anchor="_Toc182856892" w:history="1">
         <w:r>
           <w:rPr>
             <w:rStyle w:val="Hyperlink"/>
@@ -633,79 +633,7 @@
             <w:noProof/>
             <w:webHidden/>
           </w:rPr>
-          <w:instrText xml:space="preserve"> PAGEREF _Toc182856500 \h </w:instrText>
-        </w:r>
-        <w:r>
-          <w:rPr>
-            <w:noProof/>
-            <w:webHidden/>
-          </w:rPr>
-        </w:r>
-        <w:r>
-          <w:rPr>
-            <w:noProof/>
-            <w:webHidden/>
-          </w:rPr>
-          <w:fldChar w:fldCharType="separate"/>
-        </w:r>
-        <w:r>
-          <w:rPr>
-            <w:noProof/>
-            <w:webHidden/>
-          </w:rPr>
-          <w:t>3</w:t>
-        </w:r>
-        <w:r>
-          <w:rPr>
-            <w:noProof/>
-            <w:webHidden/>
-          </w:rPr>
-          <w:fldChar w:fldCharType="end"/>
-        </w:r>
-      </w:hyperlink>
-    </w:p>
-    <w:p>
-      <w:pPr>
-        <w:pStyle w:val="TOC5"/>
-        <w:tabs>
-          <w:tab w:val="right" w:leader="dot" w:pos="9350"/>
-        </w:tabs>
-        <w:rPr>
-          <w:noProof/>
-          <w:kern w:val="2"/>
-          <w:sz w:val="24"/>
-          <w:szCs w:val="24"/>
-          <w14:ligatures w14:val="standardContextual"/>
-        </w:rPr>
-      </w:pPr>
-      <w:hyperlink w:anchor="_Toc182856501" w:history="1">
-        <w:r>
-          <w:rPr>
-            <w:rStyle w:val="Hyperlink"/>
-            <w:noProof/>
-          </w:rPr>
-          <w:t>Adding columns</w:t>
-        </w:r>
-        <w:r>
-          <w:rPr>
-            <w:noProof/>
-            <w:webHidden/>
-          </w:rPr>
-          <w:tab/>
-        </w:r>
-        <w:r>
-          <w:rPr>
-            <w:noProof/>
-            <w:webHidden/>
-          </w:rPr>
-          <w:fldChar w:fldCharType="begin"/>
-        </w:r>
-        <w:r>
-          <w:rPr>
-            <w:noProof/>
-            <w:webHidden/>
-          </w:rPr>
-          <w:instrText xml:space="preserve"> PAGEREF _Toc182856501 \h </w:instrText>
+          <w:instrText xml:space="preserve"> PAGEREF _Toc182856892 \h </w:instrText>
         </w:r>
         <w:r>
           <w:rPr>
@@ -750,7 +678,79 @@
           <w14:ligatures w14:val="standardContextual"/>
         </w:rPr>
       </w:pPr>
-      <w:hyperlink w:anchor="_Toc182856502" w:history="1">
+      <w:hyperlink w:anchor="_Toc182856893" w:history="1">
+        <w:r>
+          <w:rPr>
+            <w:rStyle w:val="Hyperlink"/>
+            <w:noProof/>
+          </w:rPr>
+          <w:t>Adding columns</w:t>
+        </w:r>
+        <w:r>
+          <w:rPr>
+            <w:noProof/>
+            <w:webHidden/>
+          </w:rPr>
+          <w:tab/>
+        </w:r>
+        <w:r>
+          <w:rPr>
+            <w:noProof/>
+            <w:webHidden/>
+          </w:rPr>
+          <w:fldChar w:fldCharType="begin"/>
+        </w:r>
+        <w:r>
+          <w:rPr>
+            <w:noProof/>
+            <w:webHidden/>
+          </w:rPr>
+          <w:instrText xml:space="preserve"> PAGEREF _Toc182856893 \h </w:instrText>
+        </w:r>
+        <w:r>
+          <w:rPr>
+            <w:noProof/>
+            <w:webHidden/>
+          </w:rPr>
+        </w:r>
+        <w:r>
+          <w:rPr>
+            <w:noProof/>
+            <w:webHidden/>
+          </w:rPr>
+          <w:fldChar w:fldCharType="separate"/>
+        </w:r>
+        <w:r>
+          <w:rPr>
+            <w:noProof/>
+            <w:webHidden/>
+          </w:rPr>
+          <w:t>4</w:t>
+        </w:r>
+        <w:r>
+          <w:rPr>
+            <w:noProof/>
+            <w:webHidden/>
+          </w:rPr>
+          <w:fldChar w:fldCharType="end"/>
+        </w:r>
+      </w:hyperlink>
+    </w:p>
+    <w:p>
+      <w:pPr>
+        <w:pStyle w:val="TOC5"/>
+        <w:tabs>
+          <w:tab w:val="right" w:leader="dot" w:pos="9350"/>
+        </w:tabs>
+        <w:rPr>
+          <w:noProof/>
+          <w:kern w:val="2"/>
+          <w:sz w:val="24"/>
+          <w:szCs w:val="24"/>
+          <w14:ligatures w14:val="standardContextual"/>
+        </w:rPr>
+      </w:pPr>
+      <w:hyperlink w:anchor="_Toc182856894" w:history="1">
         <w:r>
           <w:rPr>
             <w:rStyle w:val="Hyperlink"/>
@@ -777,79 +777,7 @@
             <w:noProof/>
             <w:webHidden/>
           </w:rPr>
-          <w:instrText xml:space="preserve"> PAGEREF _Toc182856502 \h </w:instrText>
-        </w:r>
-        <w:r>
-          <w:rPr>
-            <w:noProof/>
-            <w:webHidden/>
-          </w:rPr>
-        </w:r>
-        <w:r>
-          <w:rPr>
-            <w:noProof/>
-            <w:webHidden/>
-          </w:rPr>
-          <w:fldChar w:fldCharType="separate"/>
-        </w:r>
-        <w:r>
-          <w:rPr>
-            <w:noProof/>
-            <w:webHidden/>
-          </w:rPr>
-          <w:t>5</w:t>
-        </w:r>
-        <w:r>
-          <w:rPr>
-            <w:noProof/>
-            <w:webHidden/>
-          </w:rPr>
-          <w:fldChar w:fldCharType="end"/>
-        </w:r>
-      </w:hyperlink>
-    </w:p>
-    <w:p>
-      <w:pPr>
-        <w:pStyle w:val="TOC5"/>
-        <w:tabs>
-          <w:tab w:val="right" w:leader="dot" w:pos="9350"/>
-        </w:tabs>
-        <w:rPr>
-          <w:noProof/>
-          <w:kern w:val="2"/>
-          <w:sz w:val="24"/>
-          <w:szCs w:val="24"/>
-          <w14:ligatures w14:val="standardContextual"/>
-        </w:rPr>
-      </w:pPr>
-      <w:hyperlink w:anchor="_Toc182856503" w:history="1">
-        <w:r>
-          <w:rPr>
-            <w:rStyle w:val="Hyperlink"/>
-            <w:noProof/>
-          </w:rPr>
-          <w:t>Key assumptions</w:t>
-        </w:r>
-        <w:r>
-          <w:rPr>
-            <w:noProof/>
-            <w:webHidden/>
-          </w:rPr>
-          <w:tab/>
-        </w:r>
-        <w:r>
-          <w:rPr>
-            <w:noProof/>
-            <w:webHidden/>
-          </w:rPr>
-          <w:fldChar w:fldCharType="begin"/>
-        </w:r>
-        <w:r>
-          <w:rPr>
-            <w:noProof/>
-            <w:webHidden/>
-          </w:rPr>
-          <w:instrText xml:space="preserve"> PAGEREF _Toc182856503 \h </w:instrText>
+          <w:instrText xml:space="preserve"> PAGEREF _Toc182856894 \h </w:instrText>
         </w:r>
         <w:r>
           <w:rPr>
@@ -882,14 +810,11 @@
     </w:p>
     <w:p>
       <w:pPr>
-        <w:pStyle w:val="TOC1"/>
+        <w:pStyle w:val="TOC5"/>
         <w:tabs>
           <w:tab w:val="right" w:leader="dot" w:pos="9350"/>
         </w:tabs>
         <w:rPr>
-          <w:b w:val="0"/>
-          <w:bCs w:val="0"/>
-          <w:caps w:val="0"/>
           <w:noProof/>
           <w:kern w:val="2"/>
           <w:sz w:val="24"/>
@@ -897,13 +822,13 @@
           <w14:ligatures w14:val="standardContextual"/>
         </w:rPr>
       </w:pPr>
-      <w:hyperlink w:anchor="_Toc182856504" w:history="1">
+      <w:hyperlink w:anchor="_Toc182856895" w:history="1">
         <w:r>
           <w:rPr>
             <w:rStyle w:val="Hyperlink"/>
             <w:noProof/>
           </w:rPr>
-          <w:t>Direct Analysis of NAM Forecast vs. Anemometer Data</w:t>
+          <w:t>Key assumptions</w:t>
         </w:r>
         <w:r>
           <w:rPr>
@@ -924,7 +849,7 @@
             <w:noProof/>
             <w:webHidden/>
           </w:rPr>
-          <w:instrText xml:space="preserve"> PAGEREF _Toc182856504 \h </w:instrText>
+          <w:instrText xml:space="preserve"> PAGEREF _Toc182856895 \h </w:instrText>
         </w:r>
         <w:r>
           <w:rPr>
@@ -957,11 +882,14 @@
     </w:p>
     <w:p>
       <w:pPr>
-        <w:pStyle w:val="TOC5"/>
+        <w:pStyle w:val="TOC1"/>
         <w:tabs>
           <w:tab w:val="right" w:leader="dot" w:pos="9350"/>
         </w:tabs>
         <w:rPr>
+          <w:b w:val="0"/>
+          <w:bCs w:val="0"/>
+          <w:caps w:val="0"/>
           <w:noProof/>
           <w:kern w:val="2"/>
           <w:sz w:val="24"/>
@@ -969,13 +897,13 @@
           <w14:ligatures w14:val="standardContextual"/>
         </w:rPr>
       </w:pPr>
-      <w:hyperlink w:anchor="_Toc182856505" w:history="1">
+      <w:hyperlink w:anchor="_Toc182856896" w:history="1">
         <w:r>
           <w:rPr>
             <w:rStyle w:val="Hyperlink"/>
             <w:noProof/>
           </w:rPr>
-          <w:t>Timeseries comparison</w:t>
+          <w:t>Direct Analysis of NAM Forecast vs. Anemometer Data</w:t>
         </w:r>
         <w:r>
           <w:rPr>
@@ -996,7 +924,7 @@
             <w:noProof/>
             <w:webHidden/>
           </w:rPr>
-          <w:instrText xml:space="preserve"> PAGEREF _Toc182856505 \h </w:instrText>
+          <w:instrText xml:space="preserve"> PAGEREF _Toc182856896 \h </w:instrText>
         </w:r>
         <w:r>
           <w:rPr>
@@ -1041,7 +969,79 @@
           <w14:ligatures w14:val="standardContextual"/>
         </w:rPr>
       </w:pPr>
-      <w:hyperlink w:anchor="_Toc182856506" w:history="1">
+      <w:hyperlink w:anchor="_Toc182856897" w:history="1">
+        <w:r>
+          <w:rPr>
+            <w:rStyle w:val="Hyperlink"/>
+            <w:noProof/>
+          </w:rPr>
+          <w:t>Timeseries comparison</w:t>
+        </w:r>
+        <w:r>
+          <w:rPr>
+            <w:noProof/>
+            <w:webHidden/>
+          </w:rPr>
+          <w:tab/>
+        </w:r>
+        <w:r>
+          <w:rPr>
+            <w:noProof/>
+            <w:webHidden/>
+          </w:rPr>
+          <w:fldChar w:fldCharType="begin"/>
+        </w:r>
+        <w:r>
+          <w:rPr>
+            <w:noProof/>
+            <w:webHidden/>
+          </w:rPr>
+          <w:instrText xml:space="preserve"> PAGEREF _Toc182856897 \h </w:instrText>
+        </w:r>
+        <w:r>
+          <w:rPr>
+            <w:noProof/>
+            <w:webHidden/>
+          </w:rPr>
+        </w:r>
+        <w:r>
+          <w:rPr>
+            <w:noProof/>
+            <w:webHidden/>
+          </w:rPr>
+          <w:fldChar w:fldCharType="separate"/>
+        </w:r>
+        <w:r>
+          <w:rPr>
+            <w:noProof/>
+            <w:webHidden/>
+          </w:rPr>
+          <w:t>7</w:t>
+        </w:r>
+        <w:r>
+          <w:rPr>
+            <w:noProof/>
+            <w:webHidden/>
+          </w:rPr>
+          <w:fldChar w:fldCharType="end"/>
+        </w:r>
+      </w:hyperlink>
+    </w:p>
+    <w:p>
+      <w:pPr>
+        <w:pStyle w:val="TOC5"/>
+        <w:tabs>
+          <w:tab w:val="right" w:leader="dot" w:pos="9350"/>
+        </w:tabs>
+        <w:rPr>
+          <w:noProof/>
+          <w:kern w:val="2"/>
+          <w:sz w:val="24"/>
+          <w:szCs w:val="24"/>
+          <w14:ligatures w14:val="standardContextual"/>
+        </w:rPr>
+      </w:pPr>
+      <w:hyperlink w:anchor="_Toc182856898" w:history="1">
         <w:r>
           <w:rPr>
             <w:rStyle w:val="Hyperlink"/>
@@ -1068,7 +1068,7 @@
             <w:noProof/>
             <w:webHidden/>
           </w:rPr>
-          <w:instrText xml:space="preserve"> PAGEREF _Toc182856506 \h </w:instrText>
+          <w:instrText xml:space="preserve"> PAGEREF _Toc182856898 \h </w:instrText>
         </w:r>
         <w:r>
           <w:rPr>
@@ -1088,7 +1088,7 @@
             <w:noProof/>
             <w:webHidden/>
           </w:rPr>
-          <w:t>8</w:t>
+          <w:t>9</w:t>
         </w:r>
         <w:r>
           <w:rPr>
@@ -1113,7 +1113,7 @@
           <w14:ligatures w14:val="standardContextual"/>
         </w:rPr>
       </w:pPr>
-      <w:hyperlink w:anchor="_Toc182856507" w:history="1">
+      <w:hyperlink w:anchor="_Toc182856899" w:history="1">
         <w:r>
           <w:rPr>
             <w:rStyle w:val="Hyperlink"/>
@@ -1140,7 +1140,7 @@
             <w:noProof/>
             <w:webHidden/>
           </w:rPr>
-          <w:instrText xml:space="preserve"> PAGEREF _Toc182856507 \h </w:instrText>
+          <w:instrText xml:space="preserve"> PAGEREF _Toc182856899 \h </w:instrText>
         </w:r>
         <w:r>
           <w:rPr>
@@ -1185,7 +1185,7 @@
           <w14:ligatures w14:val="standardContextual"/>
         </w:rPr>
       </w:pPr>
-      <w:hyperlink w:anchor="_Toc182856508" w:history="1">
+      <w:hyperlink w:anchor="_Toc182856900" w:history="1">
         <w:r>
           <w:rPr>
             <w:rStyle w:val="Hyperlink"/>
@@ -1212,7 +1212,7 @@
             <w:noProof/>
             <w:webHidden/>
           </w:rPr>
-          <w:instrText xml:space="preserve"> PAGEREF _Toc182856508 \h </w:instrText>
+          <w:instrText xml:space="preserve"> PAGEREF _Toc182856900 \h </w:instrText>
         </w:r>
         <w:r>
           <w:rPr>
@@ -1232,7 +1232,7 @@
             <w:noProof/>
             <w:webHidden/>
           </w:rPr>
-          <w:t>12</w:t>
+          <w:t>13</w:t>
         </w:r>
         <w:r>
           <w:rPr>
@@ -1260,7 +1260,7 @@
           <w14:ligatures w14:val="standardContextual"/>
         </w:rPr>
       </w:pPr>
-      <w:hyperlink w:anchor="_Toc182856509" w:history="1">
+      <w:hyperlink w:anchor="_Toc182856901" w:history="1">
         <w:r>
           <w:rPr>
             <w:rStyle w:val="Hyperlink"/>
@@ -1287,7 +1287,7 @@
             <w:noProof/>
             <w:webHidden/>
           </w:rPr>
-          <w:instrText xml:space="preserve"> PAGEREF _Toc182856509 \h </w:instrText>
+          <w:instrText xml:space="preserve"> PAGEREF _Toc182856901 \h </w:instrText>
         </w:r>
         <w:r>
           <w:rPr>
@@ -1307,7 +1307,7 @@
             <w:noProof/>
             <w:webHidden/>
           </w:rPr>
-          <w:t>14</w:t>
+          <w:t>15</w:t>
         </w:r>
         <w:r>
           <w:rPr>
@@ -1332,7 +1332,7 @@
           <w14:ligatures w14:val="standardContextual"/>
         </w:rPr>
       </w:pPr>
-      <w:hyperlink w:anchor="_Toc182856510" w:history="1">
+      <w:hyperlink w:anchor="_Toc182856902" w:history="1">
         <w:r>
           <w:rPr>
             <w:rStyle w:val="Hyperlink"/>
@@ -1359,7 +1359,7 @@
             <w:noProof/>
             <w:webHidden/>
           </w:rPr>
-          <w:instrText xml:space="preserve"> PAGEREF _Toc182856510 \h </w:instrText>
+          <w:instrText xml:space="preserve"> PAGEREF _Toc182856902 \h </w:instrText>
         </w:r>
         <w:r>
           <w:rPr>
@@ -1379,7 +1379,7 @@
             <w:noProof/>
             <w:webHidden/>
           </w:rPr>
-          <w:t>14</w:t>
+          <w:t>15</w:t>
         </w:r>
         <w:r>
           <w:rPr>
@@ -1404,7 +1404,7 @@
           <w14:ligatures w14:val="standardContextual"/>
         </w:rPr>
       </w:pPr>
-      <w:hyperlink w:anchor="_Toc182856511" w:history="1">
+      <w:hyperlink w:anchor="_Toc182856903" w:history="1">
         <w:r>
           <w:rPr>
             <w:rStyle w:val="Hyperlink"/>
@@ -1431,79 +1431,7 @@
             <w:noProof/>
             <w:webHidden/>
           </w:rPr>
-          <w:instrText xml:space="preserve"> PAGEREF _Toc182856511 \h </w:instrText>
-        </w:r>
-        <w:r>
-          <w:rPr>
-            <w:noProof/>
-            <w:webHidden/>
-          </w:rPr>
-        </w:r>
-        <w:r>
-          <w:rPr>
-            <w:noProof/>
-            <w:webHidden/>
-          </w:rPr>
-          <w:fldChar w:fldCharType="separate"/>
-        </w:r>
-        <w:r>
-          <w:rPr>
-            <w:noProof/>
-            <w:webHidden/>
-          </w:rPr>
-          <w:t>16</w:t>
-        </w:r>
-        <w:r>
-          <w:rPr>
-            <w:noProof/>
-            <w:webHidden/>
-          </w:rPr>
-          <w:fldChar w:fldCharType="end"/>
-        </w:r>
-      </w:hyperlink>
-    </w:p>
-    <w:p>
-      <w:pPr>
-        <w:pStyle w:val="TOC5"/>
-        <w:tabs>
-          <w:tab w:val="right" w:leader="dot" w:pos="9350"/>
-        </w:tabs>
-        <w:rPr>
-          <w:noProof/>
-          <w:kern w:val="2"/>
-          <w:sz w:val="24"/>
-          <w:szCs w:val="24"/>
-          <w14:ligatures w14:val="standardContextual"/>
-        </w:rPr>
-      </w:pPr>
-      <w:hyperlink w:anchor="_Toc182856512" w:history="1">
-        <w:r>
-          <w:rPr>
-            <w:rStyle w:val="Hyperlink"/>
-            <w:noProof/>
-          </w:rPr>
-          <w:t>Evaluating the multilinear regression models</w:t>
-        </w:r>
-        <w:r>
-          <w:rPr>
-            <w:noProof/>
-            <w:webHidden/>
-          </w:rPr>
-          <w:tab/>
-        </w:r>
-        <w:r>
-          <w:rPr>
-            <w:noProof/>
-            <w:webHidden/>
-          </w:rPr>
-          <w:fldChar w:fldCharType="begin"/>
-        </w:r>
-        <w:r>
-          <w:rPr>
-            <w:noProof/>
-            <w:webHidden/>
-          </w:rPr>
-          <w:instrText xml:space="preserve"> PAGEREF _Toc182856512 \h </w:instrText>
+          <w:instrText xml:space="preserve"> PAGEREF _Toc182856903 \h </w:instrText>
         </w:r>
         <w:r>
           <w:rPr>
@@ -1548,7 +1476,79 @@
           <w14:ligatures w14:val="standardContextual"/>
         </w:rPr>
       </w:pPr>
-      <w:hyperlink w:anchor="_Toc182856513" w:history="1">
+      <w:hyperlink w:anchor="_Toc182856904" w:history="1">
+        <w:r>
+          <w:rPr>
+            <w:rStyle w:val="Hyperlink"/>
+            <w:noProof/>
+          </w:rPr>
+          <w:t>Evaluating the multilinear regression models</w:t>
+        </w:r>
+        <w:r>
+          <w:rPr>
+            <w:noProof/>
+            <w:webHidden/>
+          </w:rPr>
+          <w:tab/>
+        </w:r>
+        <w:r>
+          <w:rPr>
+            <w:noProof/>
+            <w:webHidden/>
+          </w:rPr>
+          <w:fldChar w:fldCharType="begin"/>
+        </w:r>
+        <w:r>
+          <w:rPr>
+            <w:noProof/>
+            <w:webHidden/>
+          </w:rPr>
+          <w:instrText xml:space="preserve"> PAGEREF _Toc182856904 \h </w:instrText>
+        </w:r>
+        <w:r>
+          <w:rPr>
+            <w:noProof/>
+            <w:webHidden/>
+          </w:rPr>
+        </w:r>
+        <w:r>
+          <w:rPr>
+            <w:noProof/>
+            <w:webHidden/>
+          </w:rPr>
+          <w:fldChar w:fldCharType="separate"/>
+        </w:r>
+        <w:r>
+          <w:rPr>
+            <w:noProof/>
+            <w:webHidden/>
+          </w:rPr>
+          <w:t>17</w:t>
+        </w:r>
+        <w:r>
+          <w:rPr>
+            <w:noProof/>
+            <w:webHidden/>
+          </w:rPr>
+          <w:fldChar w:fldCharType="end"/>
+        </w:r>
+      </w:hyperlink>
+    </w:p>
+    <w:p>
+      <w:pPr>
+        <w:pStyle w:val="TOC5"/>
+        <w:tabs>
+          <w:tab w:val="right" w:leader="dot" w:pos="9350"/>
+        </w:tabs>
+        <w:rPr>
+          <w:noProof/>
+          <w:kern w:val="2"/>
+          <w:sz w:val="24"/>
+          <w:szCs w:val="24"/>
+          <w14:ligatures w14:val="standardContextual"/>
+        </w:rPr>
+      </w:pPr>
+      <w:hyperlink w:anchor="_Toc182856905" w:history="1">
         <w:r>
           <w:rPr>
             <w:rStyle w:val="Hyperlink"/>
@@ -1575,7 +1575,7 @@
             <w:noProof/>
             <w:webHidden/>
           </w:rPr>
-          <w:instrText xml:space="preserve"> PAGEREF _Toc182856513 \h </w:instrText>
+          <w:instrText xml:space="preserve"> PAGEREF _Toc182856905 \h </w:instrText>
         </w:r>
         <w:r>
           <w:rPr>
@@ -1595,7 +1595,7 @@
             <w:noProof/>
             <w:webHidden/>
           </w:rPr>
-          <w:t>18</w:t>
+          <w:t>19</w:t>
         </w:r>
         <w:r>
           <w:rPr>
@@ -1620,7 +1620,7 @@
           <w14:ligatures w14:val="standardContextual"/>
         </w:rPr>
       </w:pPr>
-      <w:hyperlink w:anchor="_Toc182856514" w:history="1">
+      <w:hyperlink w:anchor="_Toc182856906" w:history="1">
         <w:r>
           <w:rPr>
             <w:rStyle w:val="Hyperlink"/>
@@ -1647,7 +1647,7 @@
             <w:noProof/>
             <w:webHidden/>
           </w:rPr>
-          <w:instrText xml:space="preserve"> PAGEREF _Toc182856514 \h </w:instrText>
+          <w:instrText xml:space="preserve"> PAGEREF _Toc182856906 \h </w:instrText>
         </w:r>
         <w:r>
           <w:rPr>
@@ -1667,7 +1667,7 @@
             <w:noProof/>
             <w:webHidden/>
           </w:rPr>
-          <w:t>18</w:t>
+          <w:t>19</w:t>
         </w:r>
         <w:r>
           <w:rPr>
@@ -1695,7 +1695,7 @@
           <w14:ligatures w14:val="standardContextual"/>
         </w:rPr>
       </w:pPr>
-      <w:hyperlink w:anchor="_Toc182856515" w:history="1">
+      <w:hyperlink w:anchor="_Toc182856907" w:history="1">
         <w:r>
           <w:rPr>
             <w:rStyle w:val="Hyperlink"/>
@@ -1722,7 +1722,7 @@
             <w:noProof/>
             <w:webHidden/>
           </w:rPr>
-          <w:instrText xml:space="preserve"> PAGEREF _Toc182856515 \h </w:instrText>
+          <w:instrText xml:space="preserve"> PAGEREF _Toc182856907 \h </w:instrText>
         </w:r>
         <w:r>
           <w:rPr>
@@ -1767,7 +1767,7 @@
           <w14:ligatures w14:val="standardContextual"/>
         </w:rPr>
       </w:pPr>
-      <w:hyperlink w:anchor="_Toc182856516" w:history="1">
+      <w:hyperlink w:anchor="_Toc182856908" w:history="1">
         <w:r>
           <w:rPr>
             <w:rStyle w:val="Hyperlink"/>
@@ -1794,7 +1794,7 @@
             <w:noProof/>
             <w:webHidden/>
           </w:rPr>
-          <w:instrText xml:space="preserve"> PAGEREF _Toc182856516 \h </w:instrText>
+          <w:instrText xml:space="preserve"> PAGEREF _Toc182856908 \h </w:instrText>
         </w:r>
         <w:r>
           <w:rPr>
@@ -1839,13 +1839,13 @@
           <w14:ligatures w14:val="standardContextual"/>
         </w:rPr>
       </w:pPr>
-      <w:hyperlink w:anchor="_Toc182856517" w:history="1">
+      <w:hyperlink w:anchor="_Toc182856909" w:history="1">
         <w:r>
           <w:rPr>
             <w:rStyle w:val="Hyperlink"/>
             <w:noProof/>
           </w:rPr>
-          <w:t>Does a multilinear regression based on forecast data provide an even better proxy for anemometer data?</w:t>
+          <w:t>Does a multilinear regression trained on forecast data provide an even better proxy for anemometer data?</w:t>
         </w:r>
         <w:r>
           <w:rPr>
@@ -1866,229 +1866,7 @@
             <w:noProof/>
             <w:webHidden/>
           </w:rPr>
-          <w:instrText xml:space="preserve"> PAGEREF _Toc182856517 \h </w:instrText>
-        </w:r>
-        <w:r>
-          <w:rPr>
-            <w:noProof/>
-            <w:webHidden/>
-          </w:rPr>
-        </w:r>
-        <w:r>
-          <w:rPr>
-            <w:noProof/>
-            <w:webHidden/>
-          </w:rPr>
-          <w:fldChar w:fldCharType="separate"/>
-        </w:r>
-        <w:r>
-          <w:rPr>
-            <w:noProof/>
-            <w:webHidden/>
-          </w:rPr>
-          <w:t>20</w:t>
-        </w:r>
-        <w:r>
-          <w:rPr>
-            <w:noProof/>
-            <w:webHidden/>
-          </w:rPr>
-          <w:fldChar w:fldCharType="end"/>
-        </w:r>
-      </w:hyperlink>
-    </w:p>
-    <w:p>
-      <w:pPr>
-        <w:pStyle w:val="TOC1"/>
-        <w:tabs>
-          <w:tab w:val="right" w:leader="dot" w:pos="9350"/>
-        </w:tabs>
-        <w:rPr>
-          <w:b w:val="0"/>
-          <w:bCs w:val="0"/>
-          <w:caps w:val="0"/>
-          <w:noProof/>
-          <w:kern w:val="2"/>
-          <w:sz w:val="24"/>
-          <w:szCs w:val="24"/>
-          <w14:ligatures w14:val="standardContextual"/>
-        </w:rPr>
-      </w:pPr>
-      <w:hyperlink w:anchor="_Toc182856518" w:history="1">
-        <w:r>
-          <w:rPr>
-            <w:rStyle w:val="Hyperlink"/>
-            <w:noProof/>
-          </w:rPr>
-          <w:t>Further Study</w:t>
-        </w:r>
-        <w:r>
-          <w:rPr>
-            <w:noProof/>
-            <w:webHidden/>
-          </w:rPr>
-          <w:tab/>
-        </w:r>
-        <w:r>
-          <w:rPr>
-            <w:noProof/>
-            <w:webHidden/>
-          </w:rPr>
-          <w:fldChar w:fldCharType="begin"/>
-        </w:r>
-        <w:r>
-          <w:rPr>
-            <w:noProof/>
-            <w:webHidden/>
-          </w:rPr>
-          <w:instrText xml:space="preserve"> PAGEREF _Toc182856518 \h </w:instrText>
-        </w:r>
-        <w:r>
-          <w:rPr>
-            <w:noProof/>
-            <w:webHidden/>
-          </w:rPr>
-        </w:r>
-        <w:r>
-          <w:rPr>
-            <w:noProof/>
-            <w:webHidden/>
-          </w:rPr>
-          <w:fldChar w:fldCharType="separate"/>
-        </w:r>
-        <w:r>
-          <w:rPr>
-            <w:noProof/>
-            <w:webHidden/>
-          </w:rPr>
-          <w:t>20</w:t>
-        </w:r>
-        <w:r>
-          <w:rPr>
-            <w:noProof/>
-            <w:webHidden/>
-          </w:rPr>
-          <w:fldChar w:fldCharType="end"/>
-        </w:r>
-      </w:hyperlink>
-    </w:p>
-    <w:p>
-      <w:pPr>
-        <w:pStyle w:val="TOC5"/>
-        <w:tabs>
-          <w:tab w:val="right" w:leader="dot" w:pos="9350"/>
-        </w:tabs>
-        <w:rPr>
-          <w:noProof/>
-          <w:kern w:val="2"/>
-          <w:sz w:val="24"/>
-          <w:szCs w:val="24"/>
-          <w14:ligatures w14:val="standardContextual"/>
-        </w:rPr>
-      </w:pPr>
-      <w:hyperlink w:anchor="_Toc182856519" w:history="1">
-        <w:r>
-          <w:rPr>
-            <w:rStyle w:val="Hyperlink"/>
-            <w:noProof/>
-          </w:rPr>
-          <w:t>Where to go next?</w:t>
-        </w:r>
-        <w:r>
-          <w:rPr>
-            <w:noProof/>
-            <w:webHidden/>
-          </w:rPr>
-          <w:tab/>
-        </w:r>
-        <w:r>
-          <w:rPr>
-            <w:noProof/>
-            <w:webHidden/>
-          </w:rPr>
-          <w:fldChar w:fldCharType="begin"/>
-        </w:r>
-        <w:r>
-          <w:rPr>
-            <w:noProof/>
-            <w:webHidden/>
-          </w:rPr>
-          <w:instrText xml:space="preserve"> PAGEREF _Toc182856519 \h </w:instrText>
-        </w:r>
-        <w:r>
-          <w:rPr>
-            <w:noProof/>
-            <w:webHidden/>
-          </w:rPr>
-        </w:r>
-        <w:r>
-          <w:rPr>
-            <w:noProof/>
-            <w:webHidden/>
-          </w:rPr>
-          <w:fldChar w:fldCharType="separate"/>
-        </w:r>
-        <w:r>
-          <w:rPr>
-            <w:noProof/>
-            <w:webHidden/>
-          </w:rPr>
-          <w:t>20</w:t>
-        </w:r>
-        <w:r>
-          <w:rPr>
-            <w:noProof/>
-            <w:webHidden/>
-          </w:rPr>
-          <w:fldChar w:fldCharType="end"/>
-        </w:r>
-      </w:hyperlink>
-    </w:p>
-    <w:p>
-      <w:pPr>
-        <w:pStyle w:val="TOC1"/>
-        <w:tabs>
-          <w:tab w:val="right" w:leader="dot" w:pos="9350"/>
-        </w:tabs>
-        <w:rPr>
-          <w:b w:val="0"/>
-          <w:bCs w:val="0"/>
-          <w:caps w:val="0"/>
-          <w:noProof/>
-          <w:kern w:val="2"/>
-          <w:sz w:val="24"/>
-          <w:szCs w:val="24"/>
-          <w14:ligatures w14:val="standardContextual"/>
-        </w:rPr>
-      </w:pPr>
-      <w:hyperlink w:anchor="_Toc182856520" w:history="1">
-        <w:r>
-          <w:rPr>
-            <w:rStyle w:val="Hyperlink"/>
-            <w:noProof/>
-          </w:rPr>
-          <w:t>References</w:t>
-        </w:r>
-        <w:r>
-          <w:rPr>
-            <w:noProof/>
-            <w:webHidden/>
-          </w:rPr>
-          <w:tab/>
-        </w:r>
-        <w:r>
-          <w:rPr>
-            <w:noProof/>
-            <w:webHidden/>
-          </w:rPr>
-          <w:fldChar w:fldCharType="begin"/>
-        </w:r>
-        <w:r>
-          <w:rPr>
-            <w:noProof/>
-            <w:webHidden/>
-          </w:rPr>
-          <w:instrText xml:space="preserve"> PAGEREF _Toc182856520 \h </w:instrText>
+          <w:instrText xml:space="preserve"> PAGEREF _Toc182856909 \h </w:instrText>
         </w:r>
         <w:r>
           <w:rPr>
@@ -2120,24 +1898,246 @@
       </w:hyperlink>
     </w:p>
     <w:p>
-      <w:r>
-        <w:fldChar w:fldCharType="end"/>
-      </w:r>
+      <w:pPr>
+        <w:pStyle w:val="TOC1"/>
+        <w:tabs>
+          <w:tab w:val="right" w:leader="dot" w:pos="9350"/>
+        </w:tabs>
+        <w:rPr>
+          <w:b w:val="0"/>
+          <w:bCs w:val="0"/>
+          <w:caps w:val="0"/>
+          <w:noProof/>
+          <w:kern w:val="2"/>
+          <w:sz w:val="24"/>
+          <w:szCs w:val="24"/>
+          <w14:ligatures w14:val="standardContextual"/>
+        </w:rPr>
+      </w:pPr>
+      <w:hyperlink w:anchor="_Toc182856910" w:history="1">
+        <w:r>
+          <w:rPr>
+            <w:rStyle w:val="Hyperlink"/>
+            <w:noProof/>
+          </w:rPr>
+          <w:t>Further Study</w:t>
+        </w:r>
+        <w:r>
+          <w:rPr>
+            <w:noProof/>
+            <w:webHidden/>
+          </w:rPr>
+          <w:tab/>
+        </w:r>
+        <w:r>
+          <w:rPr>
+            <w:noProof/>
+            <w:webHidden/>
+          </w:rPr>
+          <w:fldChar w:fldCharType="begin"/>
+        </w:r>
+        <w:r>
+          <w:rPr>
+            <w:noProof/>
+            <w:webHidden/>
+          </w:rPr>
+          <w:instrText xml:space="preserve"> PAGEREF _Toc182856910 \h </w:instrText>
+        </w:r>
+        <w:r>
+          <w:rPr>
+            <w:noProof/>
+            <w:webHidden/>
+          </w:rPr>
+        </w:r>
+        <w:r>
+          <w:rPr>
+            <w:noProof/>
+            <w:webHidden/>
+          </w:rPr>
+          <w:fldChar w:fldCharType="separate"/>
+        </w:r>
+        <w:r>
+          <w:rPr>
+            <w:noProof/>
+            <w:webHidden/>
+          </w:rPr>
+          <w:t>21</w:t>
+        </w:r>
+        <w:r>
+          <w:rPr>
+            <w:noProof/>
+            <w:webHidden/>
+          </w:rPr>
+          <w:fldChar w:fldCharType="end"/>
+        </w:r>
+      </w:hyperlink>
     </w:p>
     <w:p>
       <w:pPr>
+        <w:pStyle w:val="TOC5"/>
+        <w:tabs>
+          <w:tab w:val="right" w:leader="dot" w:pos="9350"/>
+        </w:tabs>
+        <w:rPr>
+          <w:noProof/>
+          <w:kern w:val="2"/>
+          <w:sz w:val="24"/>
+          <w:szCs w:val="24"/>
+          <w14:ligatures w14:val="standardContextual"/>
+        </w:rPr>
+      </w:pPr>
+      <w:hyperlink w:anchor="_Toc182856911" w:history="1">
+        <w:r>
+          <w:rPr>
+            <w:rStyle w:val="Hyperlink"/>
+            <w:noProof/>
+          </w:rPr>
+          <w:t>Where to go next?</w:t>
+        </w:r>
+        <w:r>
+          <w:rPr>
+            <w:noProof/>
+            <w:webHidden/>
+          </w:rPr>
+          <w:tab/>
+        </w:r>
+        <w:r>
+          <w:rPr>
+            <w:noProof/>
+            <w:webHidden/>
+          </w:rPr>
+          <w:fldChar w:fldCharType="begin"/>
+        </w:r>
+        <w:r>
+          <w:rPr>
+            <w:noProof/>
+            <w:webHidden/>
+          </w:rPr>
+          <w:instrText xml:space="preserve"> PAGEREF _Toc182856911 \h </w:instrText>
+        </w:r>
+        <w:r>
+          <w:rPr>
+            <w:noProof/>
+            <w:webHidden/>
+          </w:rPr>
+        </w:r>
+        <w:r>
+          <w:rPr>
+            <w:noProof/>
+            <w:webHidden/>
+          </w:rPr>
+          <w:fldChar w:fldCharType="separate"/>
+        </w:r>
+        <w:r>
+          <w:rPr>
+            <w:noProof/>
+            <w:webHidden/>
+          </w:rPr>
+          <w:t>21</w:t>
+        </w:r>
+        <w:r>
+          <w:rPr>
+            <w:noProof/>
+            <w:webHidden/>
+          </w:rPr>
+          <w:fldChar w:fldCharType="end"/>
+        </w:r>
+      </w:hyperlink>
+    </w:p>
+    <w:p>
+      <w:pPr>
+        <w:pStyle w:val="TOC1"/>
+        <w:tabs>
+          <w:tab w:val="right" w:leader="dot" w:pos="9350"/>
+        </w:tabs>
+        <w:rPr>
+          <w:b w:val="0"/>
+          <w:bCs w:val="0"/>
+          <w:caps w:val="0"/>
+          <w:noProof/>
+          <w:kern w:val="2"/>
+          <w:sz w:val="24"/>
+          <w:szCs w:val="24"/>
+          <w14:ligatures w14:val="standardContextual"/>
+        </w:rPr>
+      </w:pPr>
+      <w:hyperlink w:anchor="_Toc182856912" w:history="1">
+        <w:r>
+          <w:rPr>
+            <w:rStyle w:val="Hyperlink"/>
+            <w:noProof/>
+          </w:rPr>
+          <w:t>References</w:t>
+        </w:r>
+        <w:r>
+          <w:rPr>
+            <w:noProof/>
+            <w:webHidden/>
+          </w:rPr>
+          <w:tab/>
+        </w:r>
+        <w:r>
+          <w:rPr>
+            <w:noProof/>
+            <w:webHidden/>
+          </w:rPr>
+          <w:fldChar w:fldCharType="begin"/>
+        </w:r>
+        <w:r>
+          <w:rPr>
+            <w:noProof/>
+            <w:webHidden/>
+          </w:rPr>
+          <w:instrText xml:space="preserve"> PAGEREF _Toc182856912 \h </w:instrText>
+        </w:r>
+        <w:r>
+          <w:rPr>
+            <w:noProof/>
+            <w:webHidden/>
+          </w:rPr>
+        </w:r>
+        <w:r>
+          <w:rPr>
+            <w:noProof/>
+            <w:webHidden/>
+          </w:rPr>
+          <w:fldChar w:fldCharType="separate"/>
+        </w:r>
+        <w:r>
+          <w:rPr>
+            <w:noProof/>
+            <w:webHidden/>
+          </w:rPr>
+          <w:t>21</w:t>
+        </w:r>
+        <w:r>
+          <w:rPr>
+            <w:noProof/>
+            <w:webHidden/>
+          </w:rPr>
+          <w:fldChar w:fldCharType="end"/>
+        </w:r>
+      </w:hyperlink>
+    </w:p>
+    <w:p>
+      <w:r>
+        <w:lastRenderedPageBreak/>
+        <w:fldChar w:fldCharType="end"/>
+      </w:r>
+    </w:p>
+    <w:p>
+      <w:pPr>
         <w:pStyle w:val="Heading1"/>
         <w:rPr>
           <w:i w:val="0"/>
           <w:iCs w:val="0"/>
         </w:rPr>
       </w:pPr>
-      <w:bookmarkStart w:id="1" w:name="_Toc182856495"/>
-      <w:r>
-        <w:rPr>
-          <w:iCs w:val="0"/>
-        </w:rPr>
-        <w:lastRenderedPageBreak/>
+      <w:bookmarkStart w:id="1" w:name="_Toc182856887"/>
+      <w:r>
+        <w:rPr>
+          <w:iCs w:val="0"/>
+        </w:rPr>
         <w:t>Research question</w:t>
       </w:r>
       <w:r>
@@ -2200,7 +2200,7 @@
           <w:iCs w:val="0"/>
         </w:rPr>
       </w:pPr>
-      <w:bookmarkStart w:id="2" w:name="_Toc182856496"/>
+      <w:bookmarkStart w:id="2" w:name="_Toc182856888"/>
       <w:r>
         <w:rPr>
           <w:i w:val="0"/>
@@ -2696,13 +2696,27 @@
           <w:iCs w:val="0"/>
         </w:rPr>
       </w:pPr>
-      <w:bookmarkStart w:id="3" w:name="_Toc182856497"/>
-      <w:r>
-        <w:rPr>
-          <w:i w:val="0"/>
-          <w:iCs w:val="0"/>
-        </w:rPr>
-        <w:t>Can a multilinear regression model predict site-specific anemometer data even better?</w:t>
+      <w:bookmarkStart w:id="3" w:name="_Toc182856889"/>
+      <w:r>
+        <w:rPr>
+          <w:i w:val="0"/>
+          <w:iCs w:val="0"/>
+        </w:rPr>
+        <w:t xml:space="preserve">Can a multilinear regression model </w:t>
+      </w:r>
+      <w:r>
+        <w:rPr>
+          <w:i w:val="0"/>
+          <w:iCs w:val="0"/>
+        </w:rPr>
+        <w:t xml:space="preserve">trained on forecast data </w:t>
+      </w:r>
+      <w:r>
+        <w:rPr>
+          <w:i w:val="0"/>
+          <w:iCs w:val="0"/>
+        </w:rPr>
+        <w:t>predict site-specific anemometer data even better?</w:t>
       </w:r>
       <w:bookmarkEnd w:id="3"/>
     </w:p>
@@ -2744,7 +2758,7 @@
           <w:iCs w:val="0"/>
         </w:rPr>
       </w:pPr>
-      <w:bookmarkStart w:id="4" w:name="_Toc182856498"/>
+      <w:bookmarkStart w:id="4" w:name="_Toc182856890"/>
       <w:r>
         <w:rPr>
           <w:iCs w:val="0"/>
@@ -2762,7 +2776,7 @@
           <w:iCs w:val="0"/>
         </w:rPr>
       </w:pPr>
-      <w:bookmarkStart w:id="5" w:name="_Toc182856499"/>
+      <w:bookmarkStart w:id="5" w:name="_Toc182856891"/>
       <w:r>
         <w:rPr>
           <w:i w:val="0"/>
@@ -3490,6 +3504,7 @@
           <w:i w:val="0"/>
           <w:iCs w:val="0"/>
         </w:rPr>
+        <w:lastRenderedPageBreak/>
         <w:t>Number of internal data points used to compute the measurements corresponding to a single time;</w:t>
       </w:r>
     </w:p>
@@ -5005,7 +5020,7 @@
           <w:iCs w:val="0"/>
         </w:rPr>
       </w:pPr>
-      <w:bookmarkStart w:id="6" w:name="_Toc182856500"/>
+      <w:bookmarkStart w:id="6" w:name="_Toc182856892"/>
       <w:r>
         <w:rPr>
           <w:i w:val="0"/>
@@ -5149,7 +5164,6 @@
           <w:iCs w:val="0"/>
           <w:color w:val="000000"/>
         </w:rPr>
-        <w:lastRenderedPageBreak/>
         <w:t xml:space="preserve">NAM: </w:t>
       </w:r>
       <w:r>
@@ -6865,7 +6879,7 @@
           <w:iCs w:val="0"/>
         </w:rPr>
       </w:pPr>
-      <w:bookmarkStart w:id="7" w:name="_Toc182856501"/>
+      <w:bookmarkStart w:id="7" w:name="_Toc182856893"/>
       <w:r>
         <w:rPr>
           <w:i w:val="0"/>
@@ -6916,6 +6930,7 @@
           <w:i w:val="0"/>
           <w:iCs w:val="0"/>
         </w:rPr>
+        <w:lastRenderedPageBreak/>
         <w:t>3D/NAM: To make the time series plots more representative of a local day (midnight to midnight), a column for local time was added. The location of the anemometer is in Central Time, which is UTC -06:00, so computing local time involved subtracting 6 hours from the UTC time.</w:t>
       </w:r>
     </w:p>
@@ -7053,15 +7068,7 @@
           <w:i w:val="0"/>
           <w:iCs w:val="0"/>
         </w:rPr>
-        <w:t xml:space="preserve"> used for averaging the </w:t>
-      </w:r>
-      <w:r>
-        <w:rPr>
-          <w:i w:val="0"/>
-          <w:iCs w:val="0"/>
-        </w:rPr>
-        <w:lastRenderedPageBreak/>
-        <w:t>temperature, wind speed, and wind direction over every 15 minutes. This smooths out the data as well as corresponds to how the wind data is used in practice.</w:t>
+        <w:t xml:space="preserve"> used for averaging the temperature, wind speed, and wind direction over every 15 minutes. This smooths out the data as well as corresponds to how the wind data is used in practice.</w:t>
       </w:r>
     </w:p>
     <w:p>
@@ -7366,6 +7373,7 @@
           <w:iCs w:val="0"/>
           <w:noProof/>
         </w:rPr>
+        <w:lastRenderedPageBreak/>
         <w:drawing>
           <wp:inline distT="0" distB="0" distL="0" distR="0" wp14:anchorId="591282A9" wp14:editId="27DE7E37">
             <wp:extent cx="6803331" cy="2027483"/>
@@ -7468,7 +7476,7 @@
           <w:iCs w:val="0"/>
         </w:rPr>
       </w:pPr>
-      <w:bookmarkStart w:id="9" w:name="_Toc182856502"/>
+      <w:bookmarkStart w:id="9" w:name="_Toc182856894"/>
       <w:r>
         <w:rPr>
           <w:i w:val="0"/>
@@ -7582,7 +7590,6 @@
           <w:i w:val="0"/>
           <w:iCs w:val="0"/>
         </w:rPr>
-        <w:lastRenderedPageBreak/>
         <w:t xml:space="preserve">multilinear </w:t>
       </w:r>
       <w:r>
@@ -7945,13 +7952,13 @@
           <w:noProof/>
         </w:rPr>
         <w:drawing>
-          <wp:anchor distT="0" distB="0" distL="114300" distR="114300" simplePos="0" relativeHeight="251664384" behindDoc="0" locked="0" layoutInCell="1" allowOverlap="1" wp14:anchorId="6946F0CC" wp14:editId="6F4E88CA">
+          <wp:anchor distT="0" distB="0" distL="114300" distR="114300" simplePos="0" relativeHeight="251664384" behindDoc="0" locked="0" layoutInCell="1" allowOverlap="1" wp14:anchorId="6946F0CC" wp14:editId="78D25AA8">
             <wp:simplePos x="0" y="0"/>
             <wp:positionH relativeFrom="column">
               <wp:posOffset>1905000</wp:posOffset>
             </wp:positionH>
             <wp:positionV relativeFrom="paragraph">
-              <wp:posOffset>582930</wp:posOffset>
+              <wp:posOffset>379730</wp:posOffset>
             </wp:positionV>
             <wp:extent cx="2143125" cy="1598295"/>
             <wp:effectExtent l="0" t="0" r="3175" b="1905"/>
@@ -8080,99 +8087,90 @@
     </w:p>
     <w:p>
       <w:pPr>
-        <w:pStyle w:val="ListParagraph"/>
-        <w:rPr>
-          <w:i w:val="0"/>
-          <w:iCs w:val="0"/>
-        </w:rPr>
-      </w:pPr>
+        <w:pStyle w:val="Caption"/>
+        <w:ind w:left="90"/>
+      </w:pPr>
+      <w:bookmarkStart w:id="10" w:name="_Ref177929603"/>
+      <w:r>
+        <w:t xml:space="preserve">Figure </w:t>
+      </w:r>
+      <w:r>
+        <w:fldChar w:fldCharType="begin"/>
+      </w:r>
+      <w:r>
+        <w:instrText xml:space="preserve"> SEQ Figure \* ARABIC </w:instrText>
+      </w:r>
+      <w:r>
+        <w:fldChar w:fldCharType="separate"/>
+      </w:r>
+      <w:r>
+        <w:rPr>
+          <w:noProof/>
+        </w:rPr>
+        <w:t>4</w:t>
+      </w:r>
+      <w:r>
+        <w:fldChar w:fldCharType="end"/>
+      </w:r>
+      <w:bookmarkEnd w:id="10"/>
+      <w:r>
+        <w:t xml:space="preserve">. Number of rows of data </w:t>
+      </w:r>
+      <w:r>
+        <w:t>in</w:t>
+      </w:r>
+      <w:r>
+        <w:t xml:space="preserve"> </w:t>
+      </w:r>
+      <w:r>
+        <w:t>the</w:t>
+      </w:r>
+      <w:r>
+        <w:t xml:space="preserve"> joined</w:t>
+      </w:r>
+      <w:r>
+        <w:t xml:space="preserve"> </w:t>
+      </w:r>
+      <w:r>
+        <w:t xml:space="preserve">dataframe. </w:t>
+      </w:r>
+      <w:r>
+        <w:t>Fo</w:t>
+      </w:r>
+      <w:r>
+        <w:t xml:space="preserve">r any given forecast period, there are about four times as many 3D anemometer measurements (ideally there would be exactly four times as many, but there were a couple of time periods when </w:t>
+      </w:r>
+      <w:r>
+        <w:t>the</w:t>
+      </w:r>
+      <w:r>
+        <w:t xml:space="preserve"> anemomete</w:t>
+      </w:r>
+      <w:r>
+        <w:t>r</w:t>
+      </w:r>
+      <w:r>
+        <w:t xml:space="preserve"> </w:t>
+      </w:r>
+      <w:r>
+        <w:t>was</w:t>
+      </w:r>
+      <w:r>
+        <w:t xml:space="preserve"> iced up).</w:t>
+      </w:r>
     </w:p>
     <w:p>
       <w:pPr>
-        <w:pStyle w:val="Caption"/>
-        <w:ind w:left="90"/>
-      </w:pPr>
-      <w:bookmarkStart w:id="10" w:name="_Ref177929603"/>
-      <w:r>
-        <w:t xml:space="preserve">Figure </w:t>
-      </w:r>
-      <w:r>
-        <w:fldChar w:fldCharType="begin"/>
-      </w:r>
-      <w:r>
-        <w:instrText xml:space="preserve"> SEQ Figure \* ARABIC </w:instrText>
-      </w:r>
-      <w:r>
-        <w:fldChar w:fldCharType="separate"/>
-      </w:r>
-      <w:r>
-        <w:rPr>
-          <w:noProof/>
-        </w:rPr>
-        <w:t>4</w:t>
-      </w:r>
-      <w:r>
-        <w:fldChar w:fldCharType="end"/>
-      </w:r>
-      <w:bookmarkEnd w:id="10"/>
-      <w:r>
-        <w:t xml:space="preserve">. Number of rows of data </w:t>
-      </w:r>
-      <w:r>
-        <w:t>in</w:t>
-      </w:r>
-      <w:r>
-        <w:t xml:space="preserve"> </w:t>
-      </w:r>
-      <w:r>
-        <w:t>the</w:t>
-      </w:r>
-      <w:r>
-        <w:t xml:space="preserve"> joined</w:t>
-      </w:r>
-      <w:r>
-        <w:t xml:space="preserve"> </w:t>
-      </w:r>
-      <w:r>
-        <w:t xml:space="preserve">dataframe. </w:t>
-      </w:r>
-      <w:r>
-        <w:t>Fo</w:t>
-      </w:r>
-      <w:r>
-        <w:t xml:space="preserve">r any given forecast period, there are about four times as many 3D anemometer measurements (ideally there would be exactly four times as many, but there were a couple of time periods when </w:t>
-      </w:r>
-      <w:r>
-        <w:t>the</w:t>
-      </w:r>
-      <w:r>
-        <w:t xml:space="preserve"> anemomete</w:t>
-      </w:r>
-      <w:r>
-        <w:t>r</w:t>
-      </w:r>
-      <w:r>
-        <w:t xml:space="preserve"> </w:t>
-      </w:r>
-      <w:r>
-        <w:t>was</w:t>
-      </w:r>
-      <w:r>
-        <w:t xml:space="preserve"> iced up).</w:t>
-      </w:r>
+        <w:spacing w:line="240" w:lineRule="auto"/>
+        <w:ind w:left="360"/>
+        <w:rPr>
+          <w:i w:val="0"/>
+          <w:iCs w:val="0"/>
+        </w:rPr>
+      </w:pPr>
     </w:p>
     <w:p>
       <w:pPr>
-        <w:spacing w:line="240" w:lineRule="auto"/>
-        <w:ind w:left="360"/>
-        <w:rPr>
-          <w:i w:val="0"/>
-          <w:iCs w:val="0"/>
-        </w:rPr>
-      </w:pPr>
-    </w:p>
-    <w:p>
-      <w:pPr>
         <w:pStyle w:val="Heading5"/>
         <w:keepNext/>
         <w:rPr>
@@ -8180,12 +8178,13 @@
           <w:iCs w:val="0"/>
         </w:rPr>
       </w:pPr>
-      <w:bookmarkStart w:id="11" w:name="_Toc182856503"/>
-      <w:r>
-        <w:rPr>
-          <w:i w:val="0"/>
-          <w:iCs w:val="0"/>
-        </w:rPr>
+      <w:bookmarkStart w:id="11" w:name="_Toc182856895"/>
+      <w:r>
+        <w:rPr>
+          <w:i w:val="0"/>
+          <w:iCs w:val="0"/>
+        </w:rPr>
+        <w:lastRenderedPageBreak/>
         <w:t>Key assumptions</w:t>
       </w:r>
       <w:bookmarkEnd w:id="11"/>
@@ -8518,12 +8517,11 @@
           <w:iCs w:val="0"/>
         </w:rPr>
       </w:pPr>
-      <w:bookmarkStart w:id="12" w:name="_Toc182856504"/>
-      <w:r>
-        <w:rPr>
-          <w:iCs w:val="0"/>
-        </w:rPr>
-        <w:lastRenderedPageBreak/>
+      <w:bookmarkStart w:id="12" w:name="_Toc182856896"/>
+      <w:r>
+        <w:rPr>
+          <w:iCs w:val="0"/>
+        </w:rPr>
         <w:t>Direct A</w:t>
       </w:r>
       <w:r>
@@ -8585,7 +8583,7 @@
           <w:iCs w:val="0"/>
         </w:rPr>
       </w:pPr>
-      <w:bookmarkStart w:id="13" w:name="_Toc182856505"/>
+      <w:bookmarkStart w:id="13" w:name="_Toc182856897"/>
       <w:r>
         <w:rPr>
           <w:i w:val="0"/>
@@ -8807,6 +8805,7 @@
         <w:rPr>
           <w:noProof/>
         </w:rPr>
+        <w:lastRenderedPageBreak/>
         <w:drawing>
           <wp:inline distT="0" distB="0" distL="0" distR="0" wp14:anchorId="0DAC14B5" wp14:editId="4B5FAFCB">
             <wp:extent cx="6775717" cy="5429123"/>
@@ -8908,7 +8907,6 @@
           <w:i w:val="0"/>
           <w:iCs w:val="0"/>
         </w:rPr>
-        <w:lastRenderedPageBreak/>
         <w:t xml:space="preserve">The differences in temperature, wind direction, and wind speed between the NAM forecasts and the 3D anemometer and various influencing factors will be investigated and discussed in following sections. </w:t>
       </w:r>
     </w:p>
@@ -8966,12 +8964,13 @@
           <w:iCs w:val="0"/>
         </w:rPr>
       </w:pPr>
-      <w:bookmarkStart w:id="15" w:name="_Toc182856506"/>
-      <w:r>
-        <w:rPr>
-          <w:i w:val="0"/>
-          <w:iCs w:val="0"/>
-        </w:rPr>
+      <w:bookmarkStart w:id="15" w:name="_Toc182856898"/>
+      <w:r>
+        <w:rPr>
+          <w:i w:val="0"/>
+          <w:iCs w:val="0"/>
+        </w:rPr>
+        <w:lastRenderedPageBreak/>
         <w:t xml:space="preserve">Wind speed, </w:t>
       </w:r>
       <w:r>
@@ -9384,15 +9383,7 @@
           <w:i w:val="0"/>
           <w:iCs w:val="0"/>
         </w:rPr>
-        <w:t xml:space="preserve">Over the 30-day span of data, the average wind direction difference (NAM-anemometer) between the forecast data and 3D anemometer data was about -2.5 degrees. This is well within the 20 degree (or so) </w:t>
-      </w:r>
-      <w:r>
-        <w:rPr>
-          <w:i w:val="0"/>
-          <w:iCs w:val="0"/>
-        </w:rPr>
-        <w:lastRenderedPageBreak/>
-        <w:t xml:space="preserve">tolerance of wind direction measurement of an anemometer. The middle row in </w:t>
+        <w:t xml:space="preserve">Over the 30-day span of data, the average wind direction difference (NAM-anemometer) between the forecast data and 3D anemometer data was about -2.5 degrees. This is well within the 20 degree (or so) tolerance of wind direction measurement of an anemometer. The middle row in </w:t>
       </w:r>
       <w:r>
         <w:rPr>
@@ -9521,7 +9512,15 @@
           <w:i w:val="0"/>
           <w:iCs w:val="0"/>
         </w:rPr>
-        <w:t xml:space="preserve"> shows (yet again!) that the NAM-anemometer difference follows roughly a sinusoidal pattern with wind direction and wind speed. Also, we see that at lower temperature and turbulent kinetic energy, the NAM forecast tends to have higher wind speeds than that measured by the anemometer.  </w:t>
+        <w:t xml:space="preserve"> shows (yet again!) that the NAM-anemometer difference follows roughly a sinusoidal pattern with wind direction and wind speed. Also, </w:t>
+      </w:r>
+      <w:r>
+        <w:rPr>
+          <w:i w:val="0"/>
+          <w:iCs w:val="0"/>
+        </w:rPr>
+        <w:lastRenderedPageBreak/>
+        <w:t xml:space="preserve">we see that at lower temperature and turbulent kinetic energy, the NAM forecast tends to have higher wind speeds than that measured by the anemometer.  </w:t>
       </w:r>
     </w:p>
     <w:p/>
@@ -9633,13 +9632,12 @@
           <w:iCs w:val="0"/>
         </w:rPr>
       </w:pPr>
-      <w:bookmarkStart w:id="18" w:name="_Toc182856507"/>
-      <w:r>
-        <w:rPr>
-          <w:i w:val="0"/>
-          <w:iCs w:val="0"/>
-        </w:rPr>
-        <w:lastRenderedPageBreak/>
+      <w:bookmarkStart w:id="18" w:name="_Toc182856899"/>
+      <w:r>
+        <w:rPr>
+          <w:i w:val="0"/>
+          <w:iCs w:val="0"/>
+        </w:rPr>
         <w:t>Regression analysis</w:t>
       </w:r>
       <w:bookmarkEnd w:id="18"/>
@@ -9853,6 +9851,7 @@
           <w:i w:val="0"/>
           <w:iCs w:val="0"/>
         </w:rPr>
+        <w:lastRenderedPageBreak/>
         <w:fldChar w:fldCharType="begin"/>
       </w:r>
       <w:r>
@@ -10222,7 +10221,6 @@
         <w:rPr>
           <w:noProof/>
         </w:rPr>
-        <w:lastRenderedPageBreak/>
         <w:drawing>
           <wp:inline distT="0" distB="0" distL="0" distR="0" wp14:anchorId="40AF4DBB" wp14:editId="13126443">
             <wp:extent cx="6775687" cy="3176503"/>
@@ -10314,6 +10312,7 @@
         <w:rPr>
           <w:noProof/>
         </w:rPr>
+        <w:lastRenderedPageBreak/>
         <w:drawing>
           <wp:inline distT="0" distB="0" distL="0" distR="0" wp14:anchorId="782FB1CE" wp14:editId="511DD19C">
             <wp:extent cx="6837590" cy="3196460"/>
@@ -10405,7 +10404,6 @@
         <w:rPr>
           <w:noProof/>
         </w:rPr>
-        <w:lastRenderedPageBreak/>
         <w:drawing>
           <wp:inline distT="0" distB="0" distL="0" distR="0" wp14:anchorId="51D7EBAE" wp14:editId="164A7794">
             <wp:extent cx="6856301" cy="3232628"/>
@@ -10496,12 +10494,13 @@
           <w:iCs w:val="0"/>
         </w:rPr>
       </w:pPr>
-      <w:bookmarkStart w:id="22" w:name="_Toc182856508"/>
-      <w:r>
-        <w:rPr>
-          <w:i w:val="0"/>
-          <w:iCs w:val="0"/>
-        </w:rPr>
+      <w:bookmarkStart w:id="22" w:name="_Toc182856900"/>
+      <w:r>
+        <w:rPr>
+          <w:i w:val="0"/>
+          <w:iCs w:val="0"/>
+        </w:rPr>
+        <w:lastRenderedPageBreak/>
         <w:t xml:space="preserve">Turbulent </w:t>
       </w:r>
       <w:r>
@@ -10963,7 +10962,6 @@
         <w:rPr>
           <w:noProof/>
         </w:rPr>
-        <w:lastRenderedPageBreak/>
         <w:drawing>
           <wp:inline distT="0" distB="0" distL="0" distR="0" wp14:anchorId="1936833F" wp14:editId="4F1C70CA">
             <wp:extent cx="6780458" cy="3300676"/>
@@ -11066,6 +11064,7 @@
         <w:rPr>
           <w:noProof/>
         </w:rPr>
+        <w:lastRenderedPageBreak/>
         <w:drawing>
           <wp:inline distT="0" distB="0" distL="0" distR="0" wp14:anchorId="559D93EE" wp14:editId="0A862498">
             <wp:extent cx="6840374" cy="3262138"/>
@@ -11162,7 +11161,6 @@
         <w:rPr>
           <w:noProof/>
         </w:rPr>
-        <w:lastRenderedPageBreak/>
         <w:drawing>
           <wp:inline distT="0" distB="0" distL="0" distR="0" wp14:anchorId="3E886698" wp14:editId="60C86E75">
             <wp:extent cx="6734165" cy="3278140"/>
@@ -11252,11 +11250,12 @@
           <w:iCs w:val="0"/>
         </w:rPr>
       </w:pPr>
-      <w:bookmarkStart w:id="26" w:name="_Toc182856509"/>
-      <w:r>
-        <w:rPr>
-          <w:iCs w:val="0"/>
-        </w:rPr>
+      <w:bookmarkStart w:id="26" w:name="_Toc182856901"/>
+      <w:r>
+        <w:rPr>
+          <w:iCs w:val="0"/>
+        </w:rPr>
+        <w:lastRenderedPageBreak/>
         <w:t>Multilinear Regression</w:t>
       </w:r>
       <w:r>
@@ -11276,7 +11275,7 @@
           <w:iCs w:val="0"/>
         </w:rPr>
       </w:pPr>
-      <w:bookmarkStart w:id="27" w:name="_Toc182856510"/>
+      <w:bookmarkStart w:id="27" w:name="_Toc182856902"/>
       <w:r>
         <w:rPr>
           <w:i w:val="0"/>
@@ -11805,15 +11804,7 @@
           <w:i w:val="0"/>
           <w:iCs w:val="0"/>
         </w:rPr>
-        <w:t xml:space="preserve"> is anywhere from 1-6 hours, </w:t>
-      </w:r>
-      <w:r>
-        <w:rPr>
-          <w:i w:val="0"/>
-          <w:iCs w:val="0"/>
-        </w:rPr>
-        <w:lastRenderedPageBreak/>
-        <w:t xml:space="preserve">depending on </w:t>
+        <w:t xml:space="preserve"> is anywhere from 1-6 hours, depending on </w:t>
       </w:r>
       <w:r>
         <w:rPr>
@@ -12595,7 +12586,15 @@
           <w:i w:val="0"/>
           <w:iCs w:val="0"/>
         </w:rPr>
-        <w:t xml:space="preserve"> show plots of the 3D anemometer data, model predictions, and NAM forecasts, for the three dependent variables (i.e. temperature, wind direction, and wind speed). The plots represent the test set, which spanned the first five days of data. </w:t>
+        <w:t xml:space="preserve"> show plots of the 3D anemometer data, model predictions, and NAM forecasts, for the three dependent variables (i.e. temperature, wind direction, and wind speed). The plots </w:t>
+      </w:r>
+      <w:r>
+        <w:rPr>
+          <w:i w:val="0"/>
+          <w:iCs w:val="0"/>
+        </w:rPr>
+        <w:lastRenderedPageBreak/>
+        <w:t xml:space="preserve">represent the test set, which spanned the first five days of data. </w:t>
       </w:r>
       <w:r>
         <w:rPr>
@@ -12759,7 +12758,6 @@
           <w:iCs w:val="0"/>
           <w:noProof/>
         </w:rPr>
-        <w:lastRenderedPageBreak/>
         <w:drawing>
           <wp:inline distT="0" distB="0" distL="0" distR="0" wp14:anchorId="0CE4FD3D" wp14:editId="74C3F934">
             <wp:extent cx="5943598" cy="2147967"/>
@@ -12892,6 +12890,7 @@
           <w:iCs w:val="0"/>
           <w:noProof/>
         </w:rPr>
+        <w:lastRenderedPageBreak/>
         <w:drawing>
           <wp:inline distT="0" distB="0" distL="0" distR="0" wp14:anchorId="27828F46" wp14:editId="5EB84C28">
             <wp:extent cx="5831027" cy="2143759"/>
@@ -13002,7 +13001,7 @@
         </w:rPr>
       </w:pPr>
       <w:bookmarkStart w:id="31" w:name="_Ref178018471"/>
-      <w:bookmarkStart w:id="32" w:name="_Toc182856511"/>
+      <w:bookmarkStart w:id="32" w:name="_Toc182856903"/>
       <w:r>
         <w:rPr>
           <w:i w:val="0"/>
@@ -13199,7 +13198,6 @@
           <w:i w:val="0"/>
           <w:iCs w:val="0"/>
         </w:rPr>
-        <w:lastRenderedPageBreak/>
         <w:t xml:space="preserve">For </w:t>
       </w:r>
       <w:r>
@@ -13338,7 +13336,7 @@
           <w:iCs w:val="0"/>
         </w:rPr>
       </w:pPr>
-      <w:bookmarkStart w:id="33" w:name="_Toc182856512"/>
+      <w:bookmarkStart w:id="33" w:name="_Toc182856904"/>
       <w:r>
         <w:rPr>
           <w:i w:val="0"/>
@@ -13494,7 +13492,16 @@
           <w:i w:val="0"/>
           <w:iCs w:val="0"/>
         </w:rPr>
-        <w:t xml:space="preserve"> represents the proportion of the variance in the dependent variable that can be explained by the independent variables in the model.</w:t>
+        <w:t xml:space="preserve"> represents the proportion of the variance in the dependent </w:t>
+      </w:r>
+      <w:r>
+        <w:rPr>
+          <w:rFonts w:ascii="Aptos" w:hAnsi="Aptos"/>
+          <w:i w:val="0"/>
+          <w:iCs w:val="0"/>
+        </w:rPr>
+        <w:lastRenderedPageBreak/>
+        <w:t>variable that can be explained by the independent variables in the model.</w:t>
       </w:r>
       <w:r>
         <w:rPr>
@@ -15590,15 +15597,7 @@
           <w:i w:val="0"/>
           <w:iCs w:val="0"/>
         </w:rPr>
-        <w:t xml:space="preserve"> values hovering </w:t>
-      </w:r>
-      <w:r>
-        <w:rPr>
-          <w:i w:val="0"/>
-          <w:iCs w:val="0"/>
-        </w:rPr>
-        <w:lastRenderedPageBreak/>
-        <w:t>around 0.7 suggest a fairly good fit, but there is still some variability in the data unexplained by the models</w:t>
+        <w:t xml:space="preserve"> values hovering around 0.7 suggest a fairly good fit, but there is still some variability in the data unexplained by the models</w:t>
       </w:r>
       <w:r>
         <w:rPr>
@@ -15904,7 +15903,15 @@
           <w:i w:val="0"/>
           <w:iCs w:val="0"/>
         </w:rPr>
-        <w:t>For all three dependent variables, the multilinear regression model gives a tighter histogram, with fewer large difference between the predicted and actual values. This is especially true for the multilinear temperature and wind speed models</w:t>
+        <w:t xml:space="preserve">For all three dependent variables, the multilinear regression model gives a tighter histogram, with fewer large difference between the predicted and actual </w:t>
+      </w:r>
+      <w:r>
+        <w:rPr>
+          <w:i w:val="0"/>
+          <w:iCs w:val="0"/>
+        </w:rPr>
+        <w:lastRenderedPageBreak/>
+        <w:t>values. This is especially true for the multilinear temperature and wind speed models</w:t>
       </w:r>
       <w:r>
         <w:rPr>
@@ -16376,7 +16383,7 @@
         </w:rPr>
       </w:pPr>
       <w:bookmarkStart w:id="38" w:name="_Ref178018494"/>
-      <w:bookmarkStart w:id="39" w:name="_Toc182856513"/>
+      <w:bookmarkStart w:id="39" w:name="_Toc182856905"/>
       <w:r>
         <w:rPr>
           <w:i w:val="0"/>
@@ -16396,7 +16403,7 @@
           <w:iCs w:val="0"/>
         </w:rPr>
       </w:pPr>
-      <w:bookmarkStart w:id="40" w:name="_Toc182856514"/>
+      <w:bookmarkStart w:id="40" w:name="_Toc182856906"/>
       <w:r>
         <w:rPr>
           <w:i w:val="0"/>
@@ -16629,7 +16636,6 @@
       </w:pPr>
       <w:bookmarkStart w:id="41" w:name="_Ref182592814"/>
       <w:r>
-        <w:lastRenderedPageBreak/>
         <w:t xml:space="preserve">Table </w:t>
       </w:r>
       <w:r>
@@ -18867,6 +18873,7 @@
                 <w:sz w:val="16"/>
                 <w:szCs w:val="16"/>
               </w:rPr>
+              <w:lastRenderedPageBreak/>
               <w:t>temp_F_nam_lag_b2</w:t>
             </w:r>
           </w:p>
@@ -22538,15 +22545,7 @@
           <w:i w:val="0"/>
           <w:iCs w:val="0"/>
         </w:rPr>
-        <w:t xml:space="preserve">is not a </w:t>
-      </w:r>
-      <w:r>
-        <w:rPr>
-          <w:i w:val="0"/>
-          <w:iCs w:val="0"/>
-        </w:rPr>
-        <w:lastRenderedPageBreak/>
-        <w:t xml:space="preserve">super strong predictor for the </w:t>
+        <w:t xml:space="preserve">is not a super strong predictor for the </w:t>
       </w:r>
       <w:r>
         <w:rPr>
@@ -22705,7 +22704,7 @@
           <w:iCs w:val="0"/>
         </w:rPr>
       </w:pPr>
-      <w:bookmarkStart w:id="42" w:name="_Toc182856515"/>
+      <w:bookmarkStart w:id="42" w:name="_Toc182856907"/>
       <w:r>
         <w:rPr>
           <w:iCs w:val="0"/>
@@ -22723,7 +22722,7 @@
           <w:iCs w:val="0"/>
         </w:rPr>
       </w:pPr>
-      <w:bookmarkStart w:id="43" w:name="_Toc182856516"/>
+      <w:bookmarkStart w:id="43" w:name="_Toc182856908"/>
       <w:r>
         <w:rPr>
           <w:i w:val="0"/>
@@ -22827,13 +22826,28 @@
           <w:iCs w:val="0"/>
         </w:rPr>
       </w:pPr>
-      <w:bookmarkStart w:id="44" w:name="_Toc182856517"/>
-      <w:r>
-        <w:rPr>
-          <w:i w:val="0"/>
-          <w:iCs w:val="0"/>
-        </w:rPr>
-        <w:t xml:space="preserve">Does a multilinear regression based on forecast data provide an even better </w:t>
+      <w:bookmarkStart w:id="44" w:name="_Toc182856909"/>
+      <w:r>
+        <w:rPr>
+          <w:i w:val="0"/>
+          <w:iCs w:val="0"/>
+        </w:rPr>
+        <w:lastRenderedPageBreak/>
+        <w:t xml:space="preserve">Does a multilinear regression </w:t>
+      </w:r>
+      <w:r>
+        <w:rPr>
+          <w:i w:val="0"/>
+          <w:iCs w:val="0"/>
+        </w:rPr>
+        <w:t>trained</w:t>
+      </w:r>
+      <w:r>
+        <w:rPr>
+          <w:i w:val="0"/>
+          <w:iCs w:val="0"/>
+        </w:rPr>
+        <w:t xml:space="preserve"> on forecast data provide an even better </w:t>
       </w:r>
       <w:r>
         <w:rPr>
@@ -23169,7 +23183,7 @@
           <w:iCs w:val="0"/>
         </w:rPr>
       </w:pPr>
-      <w:bookmarkStart w:id="45" w:name="_Toc182856518"/>
+      <w:bookmarkStart w:id="45" w:name="_Toc182856910"/>
       <w:r>
         <w:rPr>
           <w:iCs w:val="0"/>
@@ -23187,7 +23201,7 @@
           <w:iCs w:val="0"/>
         </w:rPr>
       </w:pPr>
-      <w:bookmarkStart w:id="46" w:name="_Toc182856519"/>
+      <w:bookmarkStart w:id="46" w:name="_Toc182856911"/>
       <w:r>
         <w:rPr>
           <w:i w:val="0"/>
@@ -23487,12 +23501,11 @@
           <w:iCs w:val="0"/>
         </w:rPr>
       </w:pPr>
-      <w:bookmarkStart w:id="47" w:name="_Toc182856520"/>
-      <w:r>
-        <w:rPr>
-          <w:iCs w:val="0"/>
-        </w:rPr>
-        <w:lastRenderedPageBreak/>
+      <w:bookmarkStart w:id="47" w:name="_Toc182856912"/>
+      <w:r>
+        <w:rPr>
+          <w:iCs w:val="0"/>
+        </w:rPr>
         <w:t>References</w:t>
       </w:r>
       <w:bookmarkEnd w:id="47"/>

</xml_diff>

<commit_message>
added summaries to tops of notebook files.
</commit_message>
<xml_diff>
--- a/Final_Project_Report.docx
+++ b/Final_Project_Report.docx
@@ -19,7 +19,7 @@
           <w:sz w:val="40"/>
           <w:szCs w:val="40"/>
         </w:rPr>
-        <w:t xml:space="preserve">Multilinear Regression Model </w:t>
+        <w:t xml:space="preserve">Using </w:t>
       </w:r>
       <w:r>
         <w:rPr>
@@ -28,7 +28,7 @@
           <w:sz w:val="40"/>
           <w:szCs w:val="40"/>
         </w:rPr>
-        <w:t>U</w:t>
+        <w:t xml:space="preserve">Multilinear Regression </w:t>
       </w:r>
       <w:r>
         <w:rPr>
@@ -37,7 +37,7 @@
           <w:sz w:val="40"/>
           <w:szCs w:val="40"/>
         </w:rPr>
-        <w:t xml:space="preserve">sing NAM Forecast Data to Predict Site-Specific </w:t>
+        <w:t>of Publicly-Provided</w:t>
       </w:r>
       <w:r>
         <w:rPr>
@@ -46,7 +46,7 @@
           <w:sz w:val="40"/>
           <w:szCs w:val="40"/>
         </w:rPr>
-        <w:t>Wind</w:t>
+        <w:t xml:space="preserve"> </w:t>
       </w:r>
       <w:r>
         <w:rPr>
@@ -55,7 +55,7 @@
           <w:sz w:val="40"/>
           <w:szCs w:val="40"/>
         </w:rPr>
-        <w:t xml:space="preserve"> and Temperature</w:t>
+        <w:t xml:space="preserve"> </w:t>
       </w:r>
       <w:r>
         <w:rPr>
@@ -64,7 +64,79 @@
           <w:sz w:val="40"/>
           <w:szCs w:val="40"/>
         </w:rPr>
+        <w:t xml:space="preserve">NAM Forecast Data to </w:t>
+      </w:r>
+      <w:r>
+        <w:rPr>
+          <w:i w:val="0"/>
+          <w:iCs w:val="0"/>
+          <w:sz w:val="40"/>
+          <w:szCs w:val="40"/>
+        </w:rPr>
+        <w:t>Develop</w:t>
+      </w:r>
+      <w:r>
+        <w:rPr>
+          <w:i w:val="0"/>
+          <w:iCs w:val="0"/>
+          <w:sz w:val="40"/>
+          <w:szCs w:val="40"/>
+        </w:rPr>
+        <w:t xml:space="preserve"> Site-Specific </w:t>
+      </w:r>
+      <w:r>
+        <w:rPr>
+          <w:i w:val="0"/>
+          <w:iCs w:val="0"/>
+          <w:sz w:val="40"/>
+          <w:szCs w:val="40"/>
+        </w:rPr>
+        <w:t>Wind</w:t>
+      </w:r>
+      <w:r>
+        <w:rPr>
+          <w:i w:val="0"/>
+          <w:iCs w:val="0"/>
+          <w:sz w:val="40"/>
+          <w:szCs w:val="40"/>
+        </w:rPr>
         <w:t xml:space="preserve"> </w:t>
+      </w:r>
+      <w:r>
+        <w:rPr>
+          <w:i w:val="0"/>
+          <w:iCs w:val="0"/>
+          <w:sz w:val="40"/>
+          <w:szCs w:val="40"/>
+        </w:rPr>
+        <w:t xml:space="preserve">  </w:t>
+      </w:r>
+      <w:r>
+        <w:rPr>
+          <w:i w:val="0"/>
+          <w:iCs w:val="0"/>
+          <w:sz w:val="40"/>
+          <w:szCs w:val="40"/>
+        </w:rPr>
+        <w:t>and Temperature</w:t>
+      </w:r>
+      <w:r>
+        <w:rPr>
+          <w:i w:val="0"/>
+          <w:iCs w:val="0"/>
+          <w:sz w:val="40"/>
+          <w:szCs w:val="40"/>
+        </w:rPr>
+        <w:t xml:space="preserve"> </w:t>
+      </w:r>
+      <w:r>
+        <w:rPr>
+          <w:i w:val="0"/>
+          <w:iCs w:val="0"/>
+          <w:sz w:val="40"/>
+          <w:szCs w:val="40"/>
+        </w:rPr>
+        <w:t>Models</w:t>
       </w:r>
     </w:p>
     <w:p>
@@ -133,7 +205,7 @@
           <w:iCs w:val="0"/>
         </w:rPr>
       </w:pPr>
-      <w:bookmarkStart w:id="0" w:name="_Toc182856886"/>
+      <w:bookmarkStart w:id="0" w:name="_Toc182922967"/>
       <w:r>
         <w:rPr>
           <w:iCs w:val="0"/>
@@ -168,7 +240,7 @@
       <w:r>
         <w:fldChar w:fldCharType="separate"/>
       </w:r>
-      <w:hyperlink w:anchor="_Toc182856886" w:history="1">
+      <w:hyperlink w:anchor="_Toc182922967" w:history="1">
         <w:r>
           <w:rPr>
             <w:rStyle w:val="Hyperlink"/>
@@ -195,7 +267,7 @@
             <w:noProof/>
             <w:webHidden/>
           </w:rPr>
-          <w:instrText xml:space="preserve"> PAGEREF _Toc182856886 \h </w:instrText>
+          <w:instrText xml:space="preserve"> PAGEREF _Toc182922967 \h </w:instrText>
         </w:r>
         <w:r>
           <w:rPr>
@@ -243,7 +315,7 @@
           <w14:ligatures w14:val="standardContextual"/>
         </w:rPr>
       </w:pPr>
-      <w:hyperlink w:anchor="_Toc182856887" w:history="1">
+      <w:hyperlink w:anchor="_Toc182922968" w:history="1">
         <w:r>
           <w:rPr>
             <w:rStyle w:val="Hyperlink"/>
@@ -270,7 +342,7 @@
             <w:noProof/>
             <w:webHidden/>
           </w:rPr>
-          <w:instrText xml:space="preserve"> PAGEREF _Toc182856887 \h </w:instrText>
+          <w:instrText xml:space="preserve"> PAGEREF _Toc182922968 \h </w:instrText>
         </w:r>
         <w:r>
           <w:rPr>
@@ -315,7 +387,7 @@
           <w14:ligatures w14:val="standardContextual"/>
         </w:rPr>
       </w:pPr>
-      <w:hyperlink w:anchor="_Toc182856888" w:history="1">
+      <w:hyperlink w:anchor="_Toc182922969" w:history="1">
         <w:r>
           <w:rPr>
             <w:rStyle w:val="Hyperlink"/>
@@ -342,7 +414,7 @@
             <w:noProof/>
             <w:webHidden/>
           </w:rPr>
-          <w:instrText xml:space="preserve"> PAGEREF _Toc182856888 \h </w:instrText>
+          <w:instrText xml:space="preserve"> PAGEREF _Toc182922969 \h </w:instrText>
         </w:r>
         <w:r>
           <w:rPr>
@@ -387,7 +459,7 @@
           <w14:ligatures w14:val="standardContextual"/>
         </w:rPr>
       </w:pPr>
-      <w:hyperlink w:anchor="_Toc182856889" w:history="1">
+      <w:hyperlink w:anchor="_Toc182922970" w:history="1">
         <w:r>
           <w:rPr>
             <w:rStyle w:val="Hyperlink"/>
@@ -414,7 +486,7 @@
             <w:noProof/>
             <w:webHidden/>
           </w:rPr>
-          <w:instrText xml:space="preserve"> PAGEREF _Toc182856889 \h </w:instrText>
+          <w:instrText xml:space="preserve"> PAGEREF _Toc182922970 \h </w:instrText>
         </w:r>
         <w:r>
           <w:rPr>
@@ -462,7 +534,7 @@
           <w14:ligatures w14:val="standardContextual"/>
         </w:rPr>
       </w:pPr>
-      <w:hyperlink w:anchor="_Toc182856890" w:history="1">
+      <w:hyperlink w:anchor="_Toc182922971" w:history="1">
         <w:r>
           <w:rPr>
             <w:rStyle w:val="Hyperlink"/>
@@ -489,7 +561,7 @@
             <w:noProof/>
             <w:webHidden/>
           </w:rPr>
-          <w:instrText xml:space="preserve"> PAGEREF _Toc182856890 \h </w:instrText>
+          <w:instrText xml:space="preserve"> PAGEREF _Toc182922971 \h </w:instrText>
         </w:r>
         <w:r>
           <w:rPr>
@@ -534,7 +606,7 @@
           <w14:ligatures w14:val="standardContextual"/>
         </w:rPr>
       </w:pPr>
-      <w:hyperlink w:anchor="_Toc182856891" w:history="1">
+      <w:hyperlink w:anchor="_Toc182922972" w:history="1">
         <w:r>
           <w:rPr>
             <w:rStyle w:val="Hyperlink"/>
@@ -561,7 +633,7 @@
             <w:noProof/>
             <w:webHidden/>
           </w:rPr>
-          <w:instrText xml:space="preserve"> PAGEREF _Toc182856891 \h </w:instrText>
+          <w:instrText xml:space="preserve"> PAGEREF _Toc182922972 \h </w:instrText>
         </w:r>
         <w:r>
           <w:rPr>
@@ -606,7 +678,7 @@
           <w14:ligatures w14:val="standardContextual"/>
         </w:rPr>
       </w:pPr>
-      <w:hyperlink w:anchor="_Toc182856892" w:history="1">
+      <w:hyperlink w:anchor="_Toc182922973" w:history="1">
         <w:r>
           <w:rPr>
             <w:rStyle w:val="Hyperlink"/>
@@ -633,7 +705,7 @@
             <w:noProof/>
             <w:webHidden/>
           </w:rPr>
-          <w:instrText xml:space="preserve"> PAGEREF _Toc182856892 \h </w:instrText>
+          <w:instrText xml:space="preserve"> PAGEREF _Toc182922973 \h </w:instrText>
         </w:r>
         <w:r>
           <w:rPr>
@@ -678,7 +750,7 @@
           <w14:ligatures w14:val="standardContextual"/>
         </w:rPr>
       </w:pPr>
-      <w:hyperlink w:anchor="_Toc182856893" w:history="1">
+      <w:hyperlink w:anchor="_Toc182922974" w:history="1">
         <w:r>
           <w:rPr>
             <w:rStyle w:val="Hyperlink"/>
@@ -705,7 +777,7 @@
             <w:noProof/>
             <w:webHidden/>
           </w:rPr>
-          <w:instrText xml:space="preserve"> PAGEREF _Toc182856893 \h </w:instrText>
+          <w:instrText xml:space="preserve"> PAGEREF _Toc182922974 \h </w:instrText>
         </w:r>
         <w:r>
           <w:rPr>
@@ -725,7 +797,7 @@
             <w:noProof/>
             <w:webHidden/>
           </w:rPr>
-          <w:t>4</w:t>
+          <w:t>5</w:t>
         </w:r>
         <w:r>
           <w:rPr>
@@ -750,7 +822,7 @@
           <w14:ligatures w14:val="standardContextual"/>
         </w:rPr>
       </w:pPr>
-      <w:hyperlink w:anchor="_Toc182856894" w:history="1">
+      <w:hyperlink w:anchor="_Toc182922975" w:history="1">
         <w:r>
           <w:rPr>
             <w:rStyle w:val="Hyperlink"/>
@@ -777,7 +849,7 @@
             <w:noProof/>
             <w:webHidden/>
           </w:rPr>
-          <w:instrText xml:space="preserve"> PAGEREF _Toc182856894 \h </w:instrText>
+          <w:instrText xml:space="preserve"> PAGEREF _Toc182922975 \h </w:instrText>
         </w:r>
         <w:r>
           <w:rPr>
@@ -822,7 +894,7 @@
           <w14:ligatures w14:val="standardContextual"/>
         </w:rPr>
       </w:pPr>
-      <w:hyperlink w:anchor="_Toc182856895" w:history="1">
+      <w:hyperlink w:anchor="_Toc182922976" w:history="1">
         <w:r>
           <w:rPr>
             <w:rStyle w:val="Hyperlink"/>
@@ -849,7 +921,7 @@
             <w:noProof/>
             <w:webHidden/>
           </w:rPr>
-          <w:instrText xml:space="preserve"> PAGEREF _Toc182856895 \h </w:instrText>
+          <w:instrText xml:space="preserve"> PAGEREF _Toc182922976 \h </w:instrText>
         </w:r>
         <w:r>
           <w:rPr>
@@ -897,7 +969,7 @@
           <w14:ligatures w14:val="standardContextual"/>
         </w:rPr>
       </w:pPr>
-      <w:hyperlink w:anchor="_Toc182856896" w:history="1">
+      <w:hyperlink w:anchor="_Toc182922977" w:history="1">
         <w:r>
           <w:rPr>
             <w:rStyle w:val="Hyperlink"/>
@@ -924,7 +996,7 @@
             <w:noProof/>
             <w:webHidden/>
           </w:rPr>
-          <w:instrText xml:space="preserve"> PAGEREF _Toc182856896 \h </w:instrText>
+          <w:instrText xml:space="preserve"> PAGEREF _Toc182922977 \h </w:instrText>
         </w:r>
         <w:r>
           <w:rPr>
@@ -969,7 +1041,7 @@
           <w14:ligatures w14:val="standardContextual"/>
         </w:rPr>
       </w:pPr>
-      <w:hyperlink w:anchor="_Toc182856897" w:history="1">
+      <w:hyperlink w:anchor="_Toc182922978" w:history="1">
         <w:r>
           <w:rPr>
             <w:rStyle w:val="Hyperlink"/>
@@ -996,7 +1068,7 @@
             <w:noProof/>
             <w:webHidden/>
           </w:rPr>
-          <w:instrText xml:space="preserve"> PAGEREF _Toc182856897 \h </w:instrText>
+          <w:instrText xml:space="preserve"> PAGEREF _Toc182922978 \h </w:instrText>
         </w:r>
         <w:r>
           <w:rPr>
@@ -1041,7 +1113,7 @@
           <w14:ligatures w14:val="standardContextual"/>
         </w:rPr>
       </w:pPr>
-      <w:hyperlink w:anchor="_Toc182856898" w:history="1">
+      <w:hyperlink w:anchor="_Toc182922979" w:history="1">
         <w:r>
           <w:rPr>
             <w:rStyle w:val="Hyperlink"/>
@@ -1068,7 +1140,7 @@
             <w:noProof/>
             <w:webHidden/>
           </w:rPr>
-          <w:instrText xml:space="preserve"> PAGEREF _Toc182856898 \h </w:instrText>
+          <w:instrText xml:space="preserve"> PAGEREF _Toc182922979 \h </w:instrText>
         </w:r>
         <w:r>
           <w:rPr>
@@ -1113,7 +1185,7 @@
           <w14:ligatures w14:val="standardContextual"/>
         </w:rPr>
       </w:pPr>
-      <w:hyperlink w:anchor="_Toc182856899" w:history="1">
+      <w:hyperlink w:anchor="_Toc182922980" w:history="1">
         <w:r>
           <w:rPr>
             <w:rStyle w:val="Hyperlink"/>
@@ -1140,7 +1212,7 @@
             <w:noProof/>
             <w:webHidden/>
           </w:rPr>
-          <w:instrText xml:space="preserve"> PAGEREF _Toc182856899 \h </w:instrText>
+          <w:instrText xml:space="preserve"> PAGEREF _Toc182922980 \h </w:instrText>
         </w:r>
         <w:r>
           <w:rPr>
@@ -1185,7 +1257,7 @@
           <w14:ligatures w14:val="standardContextual"/>
         </w:rPr>
       </w:pPr>
-      <w:hyperlink w:anchor="_Toc182856900" w:history="1">
+      <w:hyperlink w:anchor="_Toc182922981" w:history="1">
         <w:r>
           <w:rPr>
             <w:rStyle w:val="Hyperlink"/>
@@ -1212,7 +1284,7 @@
             <w:noProof/>
             <w:webHidden/>
           </w:rPr>
-          <w:instrText xml:space="preserve"> PAGEREF _Toc182856900 \h </w:instrText>
+          <w:instrText xml:space="preserve"> PAGEREF _Toc182922981 \h </w:instrText>
         </w:r>
         <w:r>
           <w:rPr>
@@ -1260,7 +1332,7 @@
           <w14:ligatures w14:val="standardContextual"/>
         </w:rPr>
       </w:pPr>
-      <w:hyperlink w:anchor="_Toc182856901" w:history="1">
+      <w:hyperlink w:anchor="_Toc182922982" w:history="1">
         <w:r>
           <w:rPr>
             <w:rStyle w:val="Hyperlink"/>
@@ -1287,7 +1359,7 @@
             <w:noProof/>
             <w:webHidden/>
           </w:rPr>
-          <w:instrText xml:space="preserve"> PAGEREF _Toc182856901 \h </w:instrText>
+          <w:instrText xml:space="preserve"> PAGEREF _Toc182922982 \h </w:instrText>
         </w:r>
         <w:r>
           <w:rPr>
@@ -1332,7 +1404,7 @@
           <w14:ligatures w14:val="standardContextual"/>
         </w:rPr>
       </w:pPr>
-      <w:hyperlink w:anchor="_Toc182856902" w:history="1">
+      <w:hyperlink w:anchor="_Toc182922983" w:history="1">
         <w:r>
           <w:rPr>
             <w:rStyle w:val="Hyperlink"/>
@@ -1359,7 +1431,7 @@
             <w:noProof/>
             <w:webHidden/>
           </w:rPr>
-          <w:instrText xml:space="preserve"> PAGEREF _Toc182856902 \h </w:instrText>
+          <w:instrText xml:space="preserve"> PAGEREF _Toc182922983 \h </w:instrText>
         </w:r>
         <w:r>
           <w:rPr>
@@ -1404,7 +1476,7 @@
           <w14:ligatures w14:val="standardContextual"/>
         </w:rPr>
       </w:pPr>
-      <w:hyperlink w:anchor="_Toc182856903" w:history="1">
+      <w:hyperlink w:anchor="_Toc182922984" w:history="1">
         <w:r>
           <w:rPr>
             <w:rStyle w:val="Hyperlink"/>
@@ -1431,7 +1503,7 @@
             <w:noProof/>
             <w:webHidden/>
           </w:rPr>
-          <w:instrText xml:space="preserve"> PAGEREF _Toc182856903 \h </w:instrText>
+          <w:instrText xml:space="preserve"> PAGEREF _Toc182922984 \h </w:instrText>
         </w:r>
         <w:r>
           <w:rPr>
@@ -1476,7 +1548,7 @@
           <w14:ligatures w14:val="standardContextual"/>
         </w:rPr>
       </w:pPr>
-      <w:hyperlink w:anchor="_Toc182856904" w:history="1">
+      <w:hyperlink w:anchor="_Toc182922985" w:history="1">
         <w:r>
           <w:rPr>
             <w:rStyle w:val="Hyperlink"/>
@@ -1503,7 +1575,7 @@
             <w:noProof/>
             <w:webHidden/>
           </w:rPr>
-          <w:instrText xml:space="preserve"> PAGEREF _Toc182856904 \h </w:instrText>
+          <w:instrText xml:space="preserve"> PAGEREF _Toc182922985 \h </w:instrText>
         </w:r>
         <w:r>
           <w:rPr>
@@ -1548,7 +1620,7 @@
           <w14:ligatures w14:val="standardContextual"/>
         </w:rPr>
       </w:pPr>
-      <w:hyperlink w:anchor="_Toc182856905" w:history="1">
+      <w:hyperlink w:anchor="_Toc182922986" w:history="1">
         <w:r>
           <w:rPr>
             <w:rStyle w:val="Hyperlink"/>
@@ -1575,7 +1647,7 @@
             <w:noProof/>
             <w:webHidden/>
           </w:rPr>
-          <w:instrText xml:space="preserve"> PAGEREF _Toc182856905 \h </w:instrText>
+          <w:instrText xml:space="preserve"> PAGEREF _Toc182922986 \h </w:instrText>
         </w:r>
         <w:r>
           <w:rPr>
@@ -1620,7 +1692,7 @@
           <w14:ligatures w14:val="standardContextual"/>
         </w:rPr>
       </w:pPr>
-      <w:hyperlink w:anchor="_Toc182856906" w:history="1">
+      <w:hyperlink w:anchor="_Toc182922987" w:history="1">
         <w:r>
           <w:rPr>
             <w:rStyle w:val="Hyperlink"/>
@@ -1647,7 +1719,7 @@
             <w:noProof/>
             <w:webHidden/>
           </w:rPr>
-          <w:instrText xml:space="preserve"> PAGEREF _Toc182856906 \h </w:instrText>
+          <w:instrText xml:space="preserve"> PAGEREF _Toc182922987 \h </w:instrText>
         </w:r>
         <w:r>
           <w:rPr>
@@ -1695,7 +1767,7 @@
           <w14:ligatures w14:val="standardContextual"/>
         </w:rPr>
       </w:pPr>
-      <w:hyperlink w:anchor="_Toc182856907" w:history="1">
+      <w:hyperlink w:anchor="_Toc182922988" w:history="1">
         <w:r>
           <w:rPr>
             <w:rStyle w:val="Hyperlink"/>
@@ -1722,7 +1794,7 @@
             <w:noProof/>
             <w:webHidden/>
           </w:rPr>
-          <w:instrText xml:space="preserve"> PAGEREF _Toc182856907 \h </w:instrText>
+          <w:instrText xml:space="preserve"> PAGEREF _Toc182922988 \h </w:instrText>
         </w:r>
         <w:r>
           <w:rPr>
@@ -1767,7 +1839,7 @@
           <w14:ligatures w14:val="standardContextual"/>
         </w:rPr>
       </w:pPr>
-      <w:hyperlink w:anchor="_Toc182856908" w:history="1">
+      <w:hyperlink w:anchor="_Toc182922989" w:history="1">
         <w:r>
           <w:rPr>
             <w:rStyle w:val="Hyperlink"/>
@@ -1794,7 +1866,7 @@
             <w:noProof/>
             <w:webHidden/>
           </w:rPr>
-          <w:instrText xml:space="preserve"> PAGEREF _Toc182856908 \h </w:instrText>
+          <w:instrText xml:space="preserve"> PAGEREF _Toc182922989 \h </w:instrText>
         </w:r>
         <w:r>
           <w:rPr>
@@ -1839,7 +1911,7 @@
           <w14:ligatures w14:val="standardContextual"/>
         </w:rPr>
       </w:pPr>
-      <w:hyperlink w:anchor="_Toc182856909" w:history="1">
+      <w:hyperlink w:anchor="_Toc182922990" w:history="1">
         <w:r>
           <w:rPr>
             <w:rStyle w:val="Hyperlink"/>
@@ -1866,7 +1938,7 @@
             <w:noProof/>
             <w:webHidden/>
           </w:rPr>
-          <w:instrText xml:space="preserve"> PAGEREF _Toc182856909 \h </w:instrText>
+          <w:instrText xml:space="preserve"> PAGEREF _Toc182922990 \h </w:instrText>
         </w:r>
         <w:r>
           <w:rPr>
@@ -1914,7 +1986,7 @@
           <w14:ligatures w14:val="standardContextual"/>
         </w:rPr>
       </w:pPr>
-      <w:hyperlink w:anchor="_Toc182856910" w:history="1">
+      <w:hyperlink w:anchor="_Toc182922991" w:history="1">
         <w:r>
           <w:rPr>
             <w:rStyle w:val="Hyperlink"/>
@@ -1941,7 +2013,7 @@
             <w:noProof/>
             <w:webHidden/>
           </w:rPr>
-          <w:instrText xml:space="preserve"> PAGEREF _Toc182856910 \h </w:instrText>
+          <w:instrText xml:space="preserve"> PAGEREF _Toc182922991 \h </w:instrText>
         </w:r>
         <w:r>
           <w:rPr>
@@ -1986,7 +2058,7 @@
           <w14:ligatures w14:val="standardContextual"/>
         </w:rPr>
       </w:pPr>
-      <w:hyperlink w:anchor="_Toc182856911" w:history="1">
+      <w:hyperlink w:anchor="_Toc182922992" w:history="1">
         <w:r>
           <w:rPr>
             <w:rStyle w:val="Hyperlink"/>
@@ -2013,7 +2085,7 @@
             <w:noProof/>
             <w:webHidden/>
           </w:rPr>
-          <w:instrText xml:space="preserve"> PAGEREF _Toc182856911 \h </w:instrText>
+          <w:instrText xml:space="preserve"> PAGEREF _Toc182922992 \h </w:instrText>
         </w:r>
         <w:r>
           <w:rPr>
@@ -2061,7 +2133,7 @@
           <w14:ligatures w14:val="standardContextual"/>
         </w:rPr>
       </w:pPr>
-      <w:hyperlink w:anchor="_Toc182856912" w:history="1">
+      <w:hyperlink w:anchor="_Toc182922993" w:history="1">
         <w:r>
           <w:rPr>
             <w:rStyle w:val="Hyperlink"/>
@@ -2088,7 +2160,7 @@
             <w:noProof/>
             <w:webHidden/>
           </w:rPr>
-          <w:instrText xml:space="preserve"> PAGEREF _Toc182856912 \h </w:instrText>
+          <w:instrText xml:space="preserve"> PAGEREF _Toc182922993 \h </w:instrText>
         </w:r>
         <w:r>
           <w:rPr>
@@ -2121,7 +2193,6 @@
     </w:p>
     <w:p>
       <w:r>
-        <w:lastRenderedPageBreak/>
         <w:fldChar w:fldCharType="end"/>
       </w:r>
     </w:p>
@@ -2133,7 +2204,7 @@
           <w:iCs w:val="0"/>
         </w:rPr>
       </w:pPr>
-      <w:bookmarkStart w:id="1" w:name="_Toc182856887"/>
+      <w:bookmarkStart w:id="1" w:name="_Toc182922968"/>
       <w:r>
         <w:rPr>
           <w:iCs w:val="0"/>
@@ -2200,7 +2271,7 @@
           <w:iCs w:val="0"/>
         </w:rPr>
       </w:pPr>
-      <w:bookmarkStart w:id="2" w:name="_Toc182856888"/>
+      <w:bookmarkStart w:id="2" w:name="_Toc182922969"/>
       <w:r>
         <w:rPr>
           <w:i w:val="0"/>
@@ -2696,7 +2767,7 @@
           <w:iCs w:val="0"/>
         </w:rPr>
       </w:pPr>
-      <w:bookmarkStart w:id="3" w:name="_Toc182856889"/>
+      <w:bookmarkStart w:id="3" w:name="_Toc182922970"/>
       <w:r>
         <w:rPr>
           <w:i w:val="0"/>
@@ -2758,7 +2829,7 @@
           <w:iCs w:val="0"/>
         </w:rPr>
       </w:pPr>
-      <w:bookmarkStart w:id="4" w:name="_Toc182856890"/>
+      <w:bookmarkStart w:id="4" w:name="_Toc182922971"/>
       <w:r>
         <w:rPr>
           <w:iCs w:val="0"/>
@@ -2776,7 +2847,7 @@
           <w:iCs w:val="0"/>
         </w:rPr>
       </w:pPr>
-      <w:bookmarkStart w:id="5" w:name="_Toc182856891"/>
+      <w:bookmarkStart w:id="5" w:name="_Toc182922972"/>
       <w:r>
         <w:rPr>
           <w:i w:val="0"/>
@@ -2901,6 +2972,7 @@
           <w:iCs w:val="0"/>
           <w:noProof/>
         </w:rPr>
+        <w:lastRenderedPageBreak/>
         <mc:AlternateContent>
           <mc:Choice Requires="wpg">
             <w:drawing>
@@ -3504,7 +3576,6 @@
           <w:i w:val="0"/>
           <w:iCs w:val="0"/>
         </w:rPr>
-        <w:lastRenderedPageBreak/>
         <w:t>Number of internal data points used to compute the measurements corresponding to a single time;</w:t>
       </w:r>
     </w:p>
@@ -4454,7 +4525,17 @@
           <w:iCs w:val="0"/>
           <w:color w:val="000000"/>
         </w:rPr>
-        <w:t>NAM forecast data was saved into a .csv file. The</w:t>
+        <w:t xml:space="preserve">NAM forecast data </w:t>
+      </w:r>
+      <w:r>
+        <w:rPr>
+          <w:rFonts w:cs="Menlo"/>
+          <w:i w:val="0"/>
+          <w:iCs w:val="0"/>
+          <w:color w:val="000000"/>
+        </w:rPr>
+        <w:lastRenderedPageBreak/>
+        <w:t>was saved into a .csv file. The</w:t>
       </w:r>
       <w:r>
         <w:rPr>
@@ -5020,7 +5101,7 @@
           <w:iCs w:val="0"/>
         </w:rPr>
       </w:pPr>
-      <w:bookmarkStart w:id="6" w:name="_Toc182856892"/>
+      <w:bookmarkStart w:id="6" w:name="_Toc182922973"/>
       <w:r>
         <w:rPr>
           <w:i w:val="0"/>
@@ -6599,7 +6680,17 @@
           <w:iCs w:val="0"/>
           <w:color w:val="000000"/>
         </w:rPr>
-        <w:t xml:space="preserve"> is the reference wind speed measured at height </w:t>
+        <w:t xml:space="preserve"> is the reference wind </w:t>
+      </w:r>
+      <w:r>
+        <w:rPr>
+          <w:rFonts w:cs="Menlo"/>
+          <w:i w:val="0"/>
+          <w:iCs w:val="0"/>
+          <w:color w:val="000000"/>
+        </w:rPr>
+        <w:lastRenderedPageBreak/>
+        <w:t xml:space="preserve">speed measured at height </w:t>
       </w:r>
       <m:oMath>
         <m:sSub>
@@ -6879,7 +6970,7 @@
           <w:iCs w:val="0"/>
         </w:rPr>
       </w:pPr>
-      <w:bookmarkStart w:id="7" w:name="_Toc182856893"/>
+      <w:bookmarkStart w:id="7" w:name="_Toc182922974"/>
       <w:r>
         <w:rPr>
           <w:i w:val="0"/>
@@ -6930,7 +7021,6 @@
           <w:i w:val="0"/>
           <w:iCs w:val="0"/>
         </w:rPr>
-        <w:lastRenderedPageBreak/>
         <w:t>3D/NAM: To make the time series plots more representative of a local day (midnight to midnight), a column for local time was added. The location of the anemometer is in Central Time, which is UTC -06:00, so computing local time involved subtracting 6 hours from the UTC time.</w:t>
       </w:r>
     </w:p>
@@ -7476,7 +7566,7 @@
           <w:iCs w:val="0"/>
         </w:rPr>
       </w:pPr>
-      <w:bookmarkStart w:id="9" w:name="_Toc182856894"/>
+      <w:bookmarkStart w:id="9" w:name="_Toc182922975"/>
       <w:r>
         <w:rPr>
           <w:i w:val="0"/>
@@ -8178,7 +8268,7 @@
           <w:iCs w:val="0"/>
         </w:rPr>
       </w:pPr>
-      <w:bookmarkStart w:id="11" w:name="_Toc182856895"/>
+      <w:bookmarkStart w:id="11" w:name="_Toc182922976"/>
       <w:r>
         <w:rPr>
           <w:i w:val="0"/>
@@ -8517,7 +8607,7 @@
           <w:iCs w:val="0"/>
         </w:rPr>
       </w:pPr>
-      <w:bookmarkStart w:id="12" w:name="_Toc182856896"/>
+      <w:bookmarkStart w:id="12" w:name="_Toc182922977"/>
       <w:r>
         <w:rPr>
           <w:iCs w:val="0"/>
@@ -8583,7 +8673,7 @@
           <w:iCs w:val="0"/>
         </w:rPr>
       </w:pPr>
-      <w:bookmarkStart w:id="13" w:name="_Toc182856897"/>
+      <w:bookmarkStart w:id="13" w:name="_Toc182922978"/>
       <w:r>
         <w:rPr>
           <w:i w:val="0"/>
@@ -8964,7 +9054,7 @@
           <w:iCs w:val="0"/>
         </w:rPr>
       </w:pPr>
-      <w:bookmarkStart w:id="15" w:name="_Toc182856898"/>
+      <w:bookmarkStart w:id="15" w:name="_Toc182922979"/>
       <w:r>
         <w:rPr>
           <w:i w:val="0"/>
@@ -9632,7 +9722,7 @@
           <w:iCs w:val="0"/>
         </w:rPr>
       </w:pPr>
-      <w:bookmarkStart w:id="18" w:name="_Toc182856899"/>
+      <w:bookmarkStart w:id="18" w:name="_Toc182922980"/>
       <w:r>
         <w:rPr>
           <w:i w:val="0"/>
@@ -10494,7 +10584,7 @@
           <w:iCs w:val="0"/>
         </w:rPr>
       </w:pPr>
-      <w:bookmarkStart w:id="22" w:name="_Toc182856900"/>
+      <w:bookmarkStart w:id="22" w:name="_Toc182922981"/>
       <w:r>
         <w:rPr>
           <w:i w:val="0"/>
@@ -11250,7 +11340,7 @@
           <w:iCs w:val="0"/>
         </w:rPr>
       </w:pPr>
-      <w:bookmarkStart w:id="26" w:name="_Toc182856901"/>
+      <w:bookmarkStart w:id="26" w:name="_Toc182922982"/>
       <w:r>
         <w:rPr>
           <w:iCs w:val="0"/>
@@ -11275,7 +11365,7 @@
           <w:iCs w:val="0"/>
         </w:rPr>
       </w:pPr>
-      <w:bookmarkStart w:id="27" w:name="_Toc182856902"/>
+      <w:bookmarkStart w:id="27" w:name="_Toc182922983"/>
       <w:r>
         <w:rPr>
           <w:i w:val="0"/>
@@ -13001,7 +13091,7 @@
         </w:rPr>
       </w:pPr>
       <w:bookmarkStart w:id="31" w:name="_Ref178018471"/>
-      <w:bookmarkStart w:id="32" w:name="_Toc182856903"/>
+      <w:bookmarkStart w:id="32" w:name="_Toc182922984"/>
       <w:r>
         <w:rPr>
           <w:i w:val="0"/>
@@ -13336,7 +13426,7 @@
           <w:iCs w:val="0"/>
         </w:rPr>
       </w:pPr>
-      <w:bookmarkStart w:id="33" w:name="_Toc182856904"/>
+      <w:bookmarkStart w:id="33" w:name="_Toc182922985"/>
       <w:r>
         <w:rPr>
           <w:i w:val="0"/>
@@ -16383,7 +16473,7 @@
         </w:rPr>
       </w:pPr>
       <w:bookmarkStart w:id="38" w:name="_Ref178018494"/>
-      <w:bookmarkStart w:id="39" w:name="_Toc182856905"/>
+      <w:bookmarkStart w:id="39" w:name="_Toc182922986"/>
       <w:r>
         <w:rPr>
           <w:i w:val="0"/>
@@ -16403,7 +16493,7 @@
           <w:iCs w:val="0"/>
         </w:rPr>
       </w:pPr>
-      <w:bookmarkStart w:id="40" w:name="_Toc182856906"/>
+      <w:bookmarkStart w:id="40" w:name="_Toc182922987"/>
       <w:r>
         <w:rPr>
           <w:i w:val="0"/>
@@ -22704,7 +22794,7 @@
           <w:iCs w:val="0"/>
         </w:rPr>
       </w:pPr>
-      <w:bookmarkStart w:id="42" w:name="_Toc182856907"/>
+      <w:bookmarkStart w:id="42" w:name="_Toc182922988"/>
       <w:r>
         <w:rPr>
           <w:iCs w:val="0"/>
@@ -22722,7 +22812,7 @@
           <w:iCs w:val="0"/>
         </w:rPr>
       </w:pPr>
-      <w:bookmarkStart w:id="43" w:name="_Toc182856908"/>
+      <w:bookmarkStart w:id="43" w:name="_Toc182922989"/>
       <w:r>
         <w:rPr>
           <w:i w:val="0"/>
@@ -22826,7 +22916,7 @@
           <w:iCs w:val="0"/>
         </w:rPr>
       </w:pPr>
-      <w:bookmarkStart w:id="44" w:name="_Toc182856909"/>
+      <w:bookmarkStart w:id="44" w:name="_Toc182922990"/>
       <w:r>
         <w:rPr>
           <w:i w:val="0"/>
@@ -22947,7 +23037,21 @@
           <w:i w:val="0"/>
           <w:iCs w:val="0"/>
         </w:rPr>
-        <w:t>, at least during times when the anemometers are inoperable</w:t>
+        <w:t xml:space="preserve">, at least during times when the anemometer </w:t>
+      </w:r>
+      <w:r>
+        <w:rPr>
+          <w:i w:val="0"/>
+          <w:iCs w:val="0"/>
+        </w:rPr>
+        <w:t>is</w:t>
+      </w:r>
+      <w:r>
+        <w:rPr>
+          <w:i w:val="0"/>
+          <w:iCs w:val="0"/>
+        </w:rPr>
+        <w:t xml:space="preserve"> inoperable</w:t>
       </w:r>
       <w:r>
         <w:rPr>
@@ -23183,7 +23287,7 @@
           <w:iCs w:val="0"/>
         </w:rPr>
       </w:pPr>
-      <w:bookmarkStart w:id="45" w:name="_Toc182856910"/>
+      <w:bookmarkStart w:id="45" w:name="_Toc182922991"/>
       <w:r>
         <w:rPr>
           <w:iCs w:val="0"/>
@@ -23201,7 +23305,7 @@
           <w:iCs w:val="0"/>
         </w:rPr>
       </w:pPr>
-      <w:bookmarkStart w:id="46" w:name="_Toc182856911"/>
+      <w:bookmarkStart w:id="46" w:name="_Toc182922992"/>
       <w:r>
         <w:rPr>
           <w:i w:val="0"/>
@@ -23501,7 +23605,7 @@
           <w:iCs w:val="0"/>
         </w:rPr>
       </w:pPr>
-      <w:bookmarkStart w:id="47" w:name="_Toc182856912"/>
+      <w:bookmarkStart w:id="47" w:name="_Toc182922993"/>
       <w:r>
         <w:rPr>
           <w:iCs w:val="0"/>

</xml_diff>